<commit_message>
Mudança nos casos de Uso
</commit_message>
<xml_diff>
--- a/Documentação/templateAPS.docx
+++ b/Documentação/templateAPS.docx
@@ -2536,10 +2536,7 @@
         <w:t xml:space="preserve">Importante: </w:t>
       </w:r>
       <w:r>
-        <w:t>indica que o req</w:t>
-      </w:r>
-      <w:r>
-        <w:t xml:space="preserve">uisito não é essencial para o funcionamento do </w:t>
+        <w:t xml:space="preserve">indica que o requisito não é essencial para o funcionamento do </w:t>
       </w:r>
       <w:r>
         <w:rPr>
@@ -2557,10 +2554,7 @@
         <w:t xml:space="preserve">parte </w:t>
       </w:r>
       <w:r>
-        <w:t>do sistema se</w:t>
-      </w:r>
-      <w:r>
-        <w:t>ja implantada.</w:t>
+        <w:t>do sistema seja implantada.</w:t>
       </w:r>
     </w:p>
     <w:p>
@@ -2646,13 +2640,7 @@
         <w:jc w:val="both"/>
       </w:pPr>
       <w:r>
-        <w:t xml:space="preserve">[Listar </w:t>
-      </w:r>
-      <w:r>
-        <w:t>as funcionalidades desejadas para o sistema. Cada funcionalidade deve ser identificada através de um identificador único (RF_XX, onde RF é a sigla para o Requisito Funcional e XX é um número identificador.). O objetivo desta seção é tornar compreensível às</w:t>
-      </w:r>
-      <w:r>
-        <w:t xml:space="preserve"> </w:t>
+        <w:t xml:space="preserve">[Listar as funcionalidades desejadas para o sistema. Cada funcionalidade deve ser identificada através de um identificador único (RF_XX, onde RF é a sigla para o Requisito Funcional e XX é um número identificador.). O objetivo desta seção é tornar compreensível às </w:t>
       </w:r>
       <w:r>
         <w:lastRenderedPageBreak/>
@@ -2713,10 +2701,7 @@
         <w:t>X</w:t>
       </w:r>
       <w:r>
-        <w:t>] Essencial [</w:t>
-      </w:r>
-      <w:r>
-        <w:t xml:space="preserve"> ] Importante [ ] Desejável</w:t>
+        <w:t>] Essencial [ ] Importante [ ] Desejável</w:t>
       </w:r>
     </w:p>
     <w:p>
@@ -2772,10 +2757,7 @@
         <w:t xml:space="preserve">Cadastrar Salas </w:t>
       </w:r>
       <w:r>
-        <w:t xml:space="preserve">- </w:t>
-      </w:r>
-      <w:r>
-        <w:t xml:space="preserve"> </w:t>
+        <w:t xml:space="preserve">-  </w:t>
       </w:r>
     </w:p>
     <w:p>
@@ -2882,10 +2864,7 @@
         <w:ind w:left="830"/>
       </w:pPr>
       <w:r>
-        <w:t>Prioridad</w:t>
-      </w:r>
-      <w:r>
-        <w:t>e:  [   ] Essencial</w:t>
+        <w:t>Prioridade:  [   ] Essencial</w:t>
       </w:r>
       <w:r>
         <w:tab/>
@@ -2924,10 +2903,7 @@
         <w:jc w:val="both"/>
       </w:pPr>
       <w:r>
-        <w:t>[Listar os requisitos não-funcionais do sistema. Cada requisito não-funcional deve ser identificado através de um identificador único (RNF_XX, onde RNF é a sigla para Requisito Não</w:t>
-      </w:r>
-      <w:r>
-        <w:t>-Funcional e XX é um número identificador. O objetivo desta seção é descrever as possíveis restrições de um sistema.]</w:t>
+        <w:t>[Listar os requisitos não-funcionais do sistema. Cada requisito não-funcional deve ser identificado através de um identificador único (RNF_XX, onde RNF é a sigla para Requisito Não-Funcional e XX é um número identificador. O objetivo desta seção é descrever as possíveis restrições de um sistema.]</w:t>
       </w:r>
     </w:p>
     <w:p>
@@ -2997,10 +2973,7 @@
         <w:ind w:left="830"/>
       </w:pPr>
       <w:r>
-        <w:t>Fonte da Informaç</w:t>
-      </w:r>
-      <w:r>
-        <w:t>ão:</w:t>
+        <w:t>Fonte da Informação:</w:t>
       </w:r>
     </w:p>
     <w:p>
@@ -3109,10 +3082,7 @@
         <w:t>RNF_XX</w:t>
       </w:r>
       <w:r>
-        <w:t>: &lt;</w:t>
-      </w:r>
-      <w:r>
-        <w:t xml:space="preserve">Nome do Requisito Não-Funcional&gt; - &lt;Descrição do Requisito </w:t>
+        <w:t xml:space="preserve">: &lt;Nome do Requisito Não-Funcional&gt; - &lt;Descrição do Requisito </w:t>
       </w:r>
       <w:r>
         <w:rPr>
@@ -3220,10 +3190,7 @@
         <w:ind w:left="121" w:firstLine="709"/>
       </w:pPr>
       <w:r>
-        <w:t>[Colocar o diagrama de casos de uso (como legenda para a figura). Após o diagrama</w:t>
-      </w:r>
-      <w:r>
-        <w:t>, descrever os cenários principal e alternativos de cada caso de uso, conforme o modelo abaixo: ]</w:t>
+        <w:t>[Colocar o diagrama de casos de uso (como legenda para a figura). Após o diagrama, descrever os cenários principal e alternativos de cada caso de uso, conforme o modelo abaixo: ]</w:t>
       </w:r>
     </w:p>
     <w:p>
@@ -3248,21 +3215,13 @@
         <w:rPr>
           <w:rFonts w:ascii="Times New Roman"/>
         </w:rPr>
-        <w:t>UC_1: &lt;</w:t>
+        <w:t xml:space="preserve">UC_1: </w:t>
       </w:r>
       <w:r>
         <w:rPr>
           <w:rFonts w:ascii="Times New Roman"/>
         </w:rPr>
-        <w:t>Cadastro de Usuario</w:t>
-      </w:r>
-      <w:bookmarkStart w:id="0" w:name="_GoBack"/>
-      <w:bookmarkEnd w:id="0"/>
-      <w:r>
-        <w:rPr>
-          <w:rFonts w:ascii="Times New Roman"/>
-        </w:rPr>
-        <w:t>&gt;</w:t>
+        <w:t>Sistema de Reserva</w:t>
       </w:r>
     </w:p>
     <w:p>
@@ -3301,7 +3260,13 @@
         <w:rPr>
           <w:sz w:val="24"/>
         </w:rPr>
-        <w:t>Passo 1</w:t>
+        <w:t xml:space="preserve">Passo 1: </w:t>
+      </w:r>
+      <w:r>
+        <w:rPr>
+          <w:sz w:val="24"/>
+        </w:rPr>
+        <w:t>Usuario preenche dados do cadastro.</w:t>
       </w:r>
     </w:p>
     <w:p>
@@ -3324,7 +3289,13 @@
         <w:rPr>
           <w:sz w:val="24"/>
         </w:rPr>
-        <w:t>Passo 2</w:t>
+        <w:t xml:space="preserve">Passo 2: </w:t>
+      </w:r>
+      <w:r>
+        <w:rPr>
+          <w:sz w:val="24"/>
+        </w:rPr>
+        <w:t>Sistema Verifica se os dados são validos.</w:t>
       </w:r>
     </w:p>
     <w:p>
@@ -3347,7 +3318,13 @@
         <w:rPr>
           <w:sz w:val="24"/>
         </w:rPr>
-        <w:t>Passo 3</w:t>
+        <w:t xml:space="preserve">Passo 3: </w:t>
+      </w:r>
+      <w:r>
+        <w:rPr>
+          <w:sz w:val="24"/>
+        </w:rPr>
+        <w:t>O sistema redireciona usuario para a tela inicial.</w:t>
       </w:r>
     </w:p>
     <w:p>
@@ -3370,207 +3347,25 @@
         <w:rPr>
           <w:sz w:val="24"/>
         </w:rPr>
-        <w:t>Passo 4</w:t>
-      </w:r>
-    </w:p>
-    <w:p>
-      <w:pPr>
-        <w:pStyle w:val="Corpodetexto"/>
-        <w:spacing w:before="0"/>
-        <w:rPr>
-          <w:sz w:val="26"/>
-        </w:rPr>
-      </w:pPr>
-    </w:p>
-    <w:p>
-      <w:pPr>
-        <w:pStyle w:val="Ttulo2"/>
-        <w:spacing w:before="217"/>
-        <w:ind w:firstLine="0"/>
-        <w:rPr>
-          <w:rFonts w:ascii="Times New Roman" w:hAnsi="Times New Roman"/>
-        </w:rPr>
-      </w:pPr>
-      <w:r>
-        <w:rPr>
-          <w:rFonts w:ascii="Times New Roman" w:hAnsi="Times New Roman"/>
-        </w:rPr>
-        <w:t>Cenários alternativos</w:t>
-      </w:r>
-    </w:p>
-    <w:p>
-      <w:pPr>
-        <w:pStyle w:val="PargrafodaLista"/>
-        <w:numPr>
-          <w:ilvl w:val="1"/>
-          <w:numId w:val="2"/>
-        </w:numPr>
-        <w:tabs>
-          <w:tab w:val="left" w:pos="1396"/>
-          <w:tab w:val="left" w:pos="1397"/>
-        </w:tabs>
-        <w:rPr>
-          <w:sz w:val="24"/>
-        </w:rPr>
-      </w:pPr>
-      <w:r>
-        <w:rPr>
-          <w:sz w:val="24"/>
-        </w:rPr>
-        <w:t>Primeira alternativa ao passo 2</w:t>
-      </w:r>
-    </w:p>
-    <w:p>
-      <w:pPr>
-        <w:pStyle w:val="PargrafodaLista"/>
-        <w:numPr>
-          <w:ilvl w:val="2"/>
-          <w:numId w:val="2"/>
-        </w:numPr>
-        <w:tabs>
-          <w:tab w:val="left" w:pos="1561"/>
-        </w:tabs>
-        <w:rPr>
-          <w:sz w:val="24"/>
-        </w:rPr>
-      </w:pPr>
-      <w:r>
-        <w:rPr>
-          <w:sz w:val="24"/>
-        </w:rPr>
-        <w:t>Passo 1 da alternativa</w:t>
-      </w:r>
-    </w:p>
-    <w:p>
-      <w:pPr>
-        <w:pStyle w:val="PargrafodaLista"/>
-        <w:numPr>
-          <w:ilvl w:val="2"/>
-          <w:numId w:val="2"/>
-        </w:numPr>
-        <w:tabs>
-          <w:tab w:val="left" w:pos="1561"/>
-        </w:tabs>
-        <w:rPr>
-          <w:sz w:val="24"/>
-        </w:rPr>
-      </w:pPr>
-      <w:r>
-        <w:rPr>
-          <w:sz w:val="24"/>
-        </w:rPr>
-        <w:t>Retorna ao passo &lt;número do passo&gt; do fluxo principal</w:t>
-      </w:r>
-    </w:p>
-    <w:p>
-      <w:pPr>
-        <w:pStyle w:val="PargrafodaLista"/>
-        <w:numPr>
-          <w:ilvl w:val="1"/>
-          <w:numId w:val="1"/>
-        </w:numPr>
-        <w:tabs>
-          <w:tab w:val="left" w:pos="1396"/>
-          <w:tab w:val="left" w:pos="1397"/>
-        </w:tabs>
-        <w:rPr>
-          <w:sz w:val="24"/>
-        </w:rPr>
-      </w:pPr>
-      <w:r>
-        <w:rPr>
-          <w:sz w:val="24"/>
-        </w:rPr>
-        <w:t>Primeira alternativa ao passo 4</w:t>
-      </w:r>
-    </w:p>
-    <w:p>
-      <w:pPr>
-        <w:pStyle w:val="PargrafodaLista"/>
-        <w:numPr>
-          <w:ilvl w:val="2"/>
-          <w:numId w:val="1"/>
-        </w:numPr>
-        <w:tabs>
-          <w:tab w:val="left" w:pos="1561"/>
-        </w:tabs>
-        <w:rPr>
-          <w:sz w:val="24"/>
-        </w:rPr>
-      </w:pPr>
-      <w:r>
-        <w:rPr>
-          <w:sz w:val="24"/>
-        </w:rPr>
-        <w:t>Passo 1 da alternativa</w:t>
-      </w:r>
-    </w:p>
-    <w:p>
-      <w:pPr>
-        <w:pStyle w:val="PargrafodaLista"/>
-        <w:numPr>
-          <w:ilvl w:val="2"/>
-          <w:numId w:val="1"/>
-        </w:numPr>
-        <w:tabs>
-          <w:tab w:val="left" w:pos="1561"/>
-        </w:tabs>
-        <w:rPr>
-          <w:sz w:val="24"/>
-        </w:rPr>
-      </w:pPr>
-      <w:r>
-        <w:rPr>
-          <w:sz w:val="24"/>
-        </w:rPr>
-        <w:t>Retorna ao passo &lt;número do passo&gt; do fluxo principal</w:t>
-      </w:r>
-    </w:p>
-    <w:p>
-      <w:pPr>
-        <w:pStyle w:val="PargrafodaLista"/>
-        <w:numPr>
-          <w:ilvl w:val="2"/>
-          <w:numId w:val="1"/>
-        </w:numPr>
-        <w:tabs>
-          <w:tab w:val="left" w:pos="1561"/>
-        </w:tabs>
-        <w:rPr>
-          <w:sz w:val="24"/>
-        </w:rPr>
-      </w:pPr>
-    </w:p>
-    <w:p>
-      <w:pPr>
-        <w:pStyle w:val="Ttulo1"/>
-        <w:spacing w:before="217"/>
-        <w:ind w:left="830"/>
-        <w:rPr>
-          <w:rFonts w:ascii="Times New Roman"/>
-        </w:rPr>
-      </w:pPr>
-      <w:r>
-        <w:rPr>
-          <w:rFonts w:ascii="Times New Roman"/>
-        </w:rPr>
-        <w:t>UC_1: &lt;nome do caso de uso&gt;</w:t>
-      </w:r>
-    </w:p>
-    <w:p>
-      <w:pPr>
-        <w:pStyle w:val="Ttulo2"/>
-        <w:spacing w:before="120"/>
-        <w:ind w:firstLine="0"/>
-        <w:rPr>
-          <w:rFonts w:ascii="Times New Roman" w:hAnsi="Times New Roman"/>
-        </w:rPr>
-      </w:pPr>
-      <w:r>
-        <w:rPr>
-          <w:rFonts w:ascii="Times New Roman" w:hAnsi="Times New Roman"/>
-        </w:rPr>
-        <w:t>Cenário típico</w:t>
+        <w:t xml:space="preserve">Passo 4: </w:t>
+      </w:r>
+      <w:r>
+        <w:rPr>
+          <w:sz w:val="24"/>
+        </w:rPr>
+        <w:t>Usuario clica no botão de “Reservar” para iniciar sua reserva</w:t>
+      </w:r>
+      <w:r>
+        <w:rPr>
+          <w:sz w:val="24"/>
+        </w:rPr>
+        <w:t xml:space="preserve"> sendo redirecionado para outra página</w:t>
+      </w:r>
+      <w:r>
+        <w:rPr>
+          <w:sz w:val="24"/>
+        </w:rPr>
+        <w:t>.</w:t>
       </w:r>
     </w:p>
     <w:p>
@@ -3593,7 +3388,13 @@
         <w:rPr>
           <w:sz w:val="24"/>
         </w:rPr>
-        <w:t>Passo 1</w:t>
+        <w:t xml:space="preserve">Passo 5: </w:t>
+      </w:r>
+      <w:r>
+        <w:rPr>
+          <w:sz w:val="24"/>
+        </w:rPr>
+        <w:t>O sistema lhe manda para uma nova pagina, no qual o usuario clica em uma checkbox para iniciar uma reserva.</w:t>
       </w:r>
     </w:p>
     <w:p>
@@ -3616,7 +3417,13 @@
         <w:rPr>
           <w:sz w:val="24"/>
         </w:rPr>
-        <w:t>Passo 2</w:t>
+        <w:t xml:space="preserve">Passo 6: </w:t>
+      </w:r>
+      <w:r>
+        <w:rPr>
+          <w:sz w:val="24"/>
+        </w:rPr>
+        <w:t>Usuario clica dentro da checkbox o que deseja reservar, se é uma sala, laboratório, ambiente ou datashow.</w:t>
       </w:r>
     </w:p>
     <w:p>
@@ -3639,7 +3446,575 @@
         <w:rPr>
           <w:sz w:val="24"/>
         </w:rPr>
+        <w:t xml:space="preserve">Passo 7: </w:t>
+      </w:r>
+      <w:r>
+        <w:rPr>
+          <w:sz w:val="24"/>
+        </w:rPr>
+        <w:t>Sistema pede um dia e uma hora de inicio da reserva até o final da reserva.</w:t>
+      </w:r>
+    </w:p>
+    <w:p>
+      <w:pPr>
+        <w:pStyle w:val="PargrafodaLista"/>
+        <w:numPr>
+          <w:ilvl w:val="1"/>
+          <w:numId w:val="3"/>
+        </w:numPr>
+        <w:tabs>
+          <w:tab w:val="left" w:pos="1396"/>
+          <w:tab w:val="left" w:pos="1397"/>
+        </w:tabs>
+        <w:jc w:val="left"/>
+        <w:rPr>
+          <w:sz w:val="24"/>
+        </w:rPr>
+      </w:pPr>
+      <w:r>
+        <w:rPr>
+          <w:sz w:val="24"/>
+        </w:rPr>
+        <w:t xml:space="preserve">Passo 8: </w:t>
+      </w:r>
+      <w:r>
+        <w:rPr>
+          <w:sz w:val="24"/>
+        </w:rPr>
+        <w:t>Usuario informa data e hora.</w:t>
+      </w:r>
+    </w:p>
+    <w:p>
+      <w:pPr>
+        <w:pStyle w:val="PargrafodaLista"/>
+        <w:numPr>
+          <w:ilvl w:val="1"/>
+          <w:numId w:val="3"/>
+        </w:numPr>
+        <w:tabs>
+          <w:tab w:val="left" w:pos="1396"/>
+          <w:tab w:val="left" w:pos="1397"/>
+        </w:tabs>
+        <w:jc w:val="left"/>
+        <w:rPr>
+          <w:sz w:val="24"/>
+        </w:rPr>
+      </w:pPr>
+      <w:r>
+        <w:rPr>
+          <w:sz w:val="24"/>
+        </w:rPr>
+        <w:t xml:space="preserve">Passo 9: </w:t>
+      </w:r>
+      <w:r>
+        <w:rPr>
+          <w:sz w:val="24"/>
+        </w:rPr>
+        <w:t>Sistema válida os dados.</w:t>
+      </w:r>
+    </w:p>
+    <w:p>
+      <w:pPr>
+        <w:pStyle w:val="PargrafodaLista"/>
+        <w:numPr>
+          <w:ilvl w:val="1"/>
+          <w:numId w:val="3"/>
+        </w:numPr>
+        <w:tabs>
+          <w:tab w:val="left" w:pos="1396"/>
+          <w:tab w:val="left" w:pos="1397"/>
+        </w:tabs>
+        <w:jc w:val="left"/>
+        <w:rPr>
+          <w:sz w:val="24"/>
+        </w:rPr>
+      </w:pPr>
+      <w:r>
+        <w:rPr>
+          <w:sz w:val="24"/>
+        </w:rPr>
+        <w:t xml:space="preserve">Passo 10: </w:t>
+      </w:r>
+      <w:r>
+        <w:rPr>
+          <w:sz w:val="24"/>
+        </w:rPr>
+        <w:t>Sistema informa mensagem de reserva concluida com sucesso.</w:t>
+      </w:r>
+    </w:p>
+    <w:p>
+      <w:pPr>
+        <w:pStyle w:val="PargrafodaLista"/>
+        <w:numPr>
+          <w:ilvl w:val="1"/>
+          <w:numId w:val="3"/>
+        </w:numPr>
+        <w:tabs>
+          <w:tab w:val="left" w:pos="1396"/>
+          <w:tab w:val="left" w:pos="1397"/>
+        </w:tabs>
+        <w:jc w:val="left"/>
+        <w:rPr>
+          <w:sz w:val="24"/>
+        </w:rPr>
+      </w:pPr>
+      <w:r>
+        <w:rPr>
+          <w:sz w:val="24"/>
+        </w:rPr>
+        <w:t xml:space="preserve">Passo 11: </w:t>
+      </w:r>
+      <w:r>
+        <w:rPr>
+          <w:sz w:val="24"/>
+        </w:rPr>
+        <w:t>Sistema retorna a página inicial do Usuario.</w:t>
+      </w:r>
+    </w:p>
+    <w:p>
+      <w:pPr>
+        <w:pStyle w:val="PargrafodaLista"/>
+        <w:numPr>
+          <w:ilvl w:val="1"/>
+          <w:numId w:val="3"/>
+        </w:numPr>
+        <w:tabs>
+          <w:tab w:val="left" w:pos="1396"/>
+          <w:tab w:val="left" w:pos="1397"/>
+        </w:tabs>
+        <w:jc w:val="left"/>
+        <w:rPr>
+          <w:sz w:val="24"/>
+        </w:rPr>
+      </w:pPr>
+      <w:r>
+        <w:rPr>
+          <w:sz w:val="24"/>
+        </w:rPr>
+        <w:t xml:space="preserve">Passo 12: </w:t>
+      </w:r>
+      <w:r>
+        <w:rPr>
+          <w:sz w:val="24"/>
+        </w:rPr>
+        <w:t>Usuario desloga.</w:t>
+      </w:r>
+    </w:p>
+    <w:p>
+      <w:pPr>
+        <w:pStyle w:val="Corpodetexto"/>
+        <w:spacing w:before="0"/>
+        <w:rPr>
+          <w:sz w:val="26"/>
+        </w:rPr>
+      </w:pPr>
+    </w:p>
+    <w:p>
+      <w:pPr>
+        <w:pStyle w:val="Ttulo2"/>
+        <w:spacing w:before="217"/>
+        <w:ind w:firstLine="0"/>
+        <w:rPr>
+          <w:rFonts w:ascii="Times New Roman" w:hAnsi="Times New Roman"/>
+        </w:rPr>
+      </w:pPr>
+      <w:r>
+        <w:rPr>
+          <w:rFonts w:ascii="Times New Roman" w:hAnsi="Times New Roman"/>
+        </w:rPr>
+        <w:t>Cenários alternativos</w:t>
+      </w:r>
+    </w:p>
+    <w:p>
+      <w:pPr>
+        <w:tabs>
+          <w:tab w:val="left" w:pos="1396"/>
+          <w:tab w:val="left" w:pos="1397"/>
+        </w:tabs>
+        <w:ind w:left="830"/>
+        <w:rPr>
+          <w:sz w:val="24"/>
+        </w:rPr>
+      </w:pPr>
+      <w:r>
+        <w:rPr>
+          <w:sz w:val="24"/>
+        </w:rPr>
+        <w:t>1.a     Usuario pode já estar cadastrado e realizar o login e segue para o passo 2.</w:t>
+      </w:r>
+    </w:p>
+    <w:p>
+      <w:pPr>
+        <w:tabs>
+          <w:tab w:val="left" w:pos="1396"/>
+          <w:tab w:val="left" w:pos="1397"/>
+        </w:tabs>
+        <w:ind w:left="830"/>
+        <w:rPr>
+          <w:sz w:val="24"/>
+        </w:rPr>
+      </w:pPr>
+      <w:r>
+        <w:rPr>
+          <w:sz w:val="24"/>
+        </w:rPr>
+        <w:t>1.b     Usuario pode desistir de realizar cadastro</w:t>
+      </w:r>
+      <w:r>
+        <w:rPr>
+          <w:sz w:val="24"/>
+        </w:rPr>
+        <w:t xml:space="preserve"> clicando no botão cancelar voltando para a </w:t>
+      </w:r>
+      <w:r>
+        <w:rPr>
+          <w:sz w:val="24"/>
+        </w:rPr>
         <w:lastRenderedPageBreak/>
+        <w:t>tela de login.</w:t>
+      </w:r>
+    </w:p>
+    <w:p>
+      <w:pPr>
+        <w:pStyle w:val="PargrafodaLista"/>
+        <w:numPr>
+          <w:ilvl w:val="1"/>
+          <w:numId w:val="2"/>
+        </w:numPr>
+        <w:tabs>
+          <w:tab w:val="left" w:pos="1396"/>
+          <w:tab w:val="left" w:pos="1397"/>
+        </w:tabs>
+        <w:rPr>
+          <w:sz w:val="24"/>
+        </w:rPr>
+      </w:pPr>
+      <w:r>
+        <w:rPr>
+          <w:sz w:val="24"/>
+        </w:rPr>
+        <w:t>Mensagem de Erro, Dados invalidos</w:t>
+      </w:r>
+      <w:r>
+        <w:rPr>
+          <w:sz w:val="24"/>
+        </w:rPr>
+        <w:t xml:space="preserve"> e retorna para o passo 1.</w:t>
+      </w:r>
+    </w:p>
+    <w:p>
+      <w:pPr>
+        <w:tabs>
+          <w:tab w:val="left" w:pos="1396"/>
+          <w:tab w:val="left" w:pos="1397"/>
+        </w:tabs>
+        <w:ind w:left="830"/>
+        <w:rPr>
+          <w:sz w:val="24"/>
+        </w:rPr>
+      </w:pPr>
+      <w:r>
+        <w:rPr>
+          <w:sz w:val="24"/>
+        </w:rPr>
+        <w:t>5.a</w:t>
+      </w:r>
+      <w:r>
+        <w:rPr>
+          <w:sz w:val="24"/>
+        </w:rPr>
+        <w:tab/>
+        <w:t>Usuario desisti de fazer uma reserva então clicla no botão cancelar e volta para o passo 3.</w:t>
+      </w:r>
+    </w:p>
+    <w:p>
+      <w:pPr>
+        <w:tabs>
+          <w:tab w:val="left" w:pos="1396"/>
+          <w:tab w:val="left" w:pos="1397"/>
+        </w:tabs>
+        <w:ind w:left="830"/>
+        <w:rPr>
+          <w:sz w:val="24"/>
+        </w:rPr>
+      </w:pPr>
+      <w:r>
+        <w:rPr>
+          <w:sz w:val="24"/>
+        </w:rPr>
+        <w:t>5.b</w:t>
+      </w:r>
+      <w:r>
+        <w:rPr>
+          <w:sz w:val="24"/>
+        </w:rPr>
+        <w:tab/>
+        <w:t>O sistema verifica se o usuario é aluno ou professor.</w:t>
+      </w:r>
+    </w:p>
+    <w:p>
+      <w:pPr>
+        <w:tabs>
+          <w:tab w:val="left" w:pos="1396"/>
+          <w:tab w:val="left" w:pos="1397"/>
+        </w:tabs>
+        <w:ind w:left="830"/>
+        <w:rPr>
+          <w:sz w:val="24"/>
+        </w:rPr>
+      </w:pPr>
+      <w:r>
+        <w:rPr>
+          <w:sz w:val="24"/>
+        </w:rPr>
+        <w:tab/>
+        <w:t>1. Passo1: Caso usuario seja aluno, ele é redirecionado a uma página para pedir autorização.</w:t>
+      </w:r>
+    </w:p>
+    <w:p>
+      <w:pPr>
+        <w:tabs>
+          <w:tab w:val="left" w:pos="1396"/>
+          <w:tab w:val="left" w:pos="1397"/>
+        </w:tabs>
+        <w:ind w:left="830"/>
+        <w:rPr>
+          <w:sz w:val="24"/>
+        </w:rPr>
+      </w:pPr>
+      <w:r>
+        <w:rPr>
+          <w:sz w:val="24"/>
+        </w:rPr>
+        <w:tab/>
+        <w:t>2. Passo 2: Usuario preenche todos os dados.</w:t>
+      </w:r>
+    </w:p>
+    <w:p>
+      <w:pPr>
+        <w:tabs>
+          <w:tab w:val="left" w:pos="1396"/>
+          <w:tab w:val="left" w:pos="1397"/>
+        </w:tabs>
+        <w:ind w:left="830"/>
+        <w:rPr>
+          <w:sz w:val="24"/>
+        </w:rPr>
+      </w:pPr>
+      <w:r>
+        <w:rPr>
+          <w:sz w:val="24"/>
+        </w:rPr>
+        <w:tab/>
+        <w:t>3. Passo 3: Sistema Valida os dados.</w:t>
+      </w:r>
+    </w:p>
+    <w:p>
+      <w:pPr>
+        <w:tabs>
+          <w:tab w:val="left" w:pos="1396"/>
+          <w:tab w:val="left" w:pos="1397"/>
+        </w:tabs>
+        <w:ind w:left="830"/>
+        <w:rPr>
+          <w:sz w:val="24"/>
+        </w:rPr>
+      </w:pPr>
+      <w:r>
+        <w:rPr>
+          <w:sz w:val="24"/>
+        </w:rPr>
+        <w:tab/>
+        <w:t>4. Passo 4: Pedido de Autorização enviada ao professor responsavel.</w:t>
+      </w:r>
+    </w:p>
+    <w:p>
+      <w:pPr>
+        <w:tabs>
+          <w:tab w:val="left" w:pos="1396"/>
+          <w:tab w:val="left" w:pos="1397"/>
+        </w:tabs>
+        <w:ind w:left="830"/>
+        <w:rPr>
+          <w:sz w:val="24"/>
+        </w:rPr>
+      </w:pPr>
+      <w:r>
+        <w:rPr>
+          <w:sz w:val="24"/>
+        </w:rPr>
+        <w:tab/>
+      </w:r>
+      <w:r>
+        <w:rPr>
+          <w:sz w:val="24"/>
+        </w:rPr>
+        <w:tab/>
+      </w:r>
+      <w:r>
+        <w:rPr>
+          <w:sz w:val="24"/>
+        </w:rPr>
+        <w:tab/>
+      </w:r>
+      <w:r>
+        <w:rPr>
+          <w:sz w:val="24"/>
+        </w:rPr>
+        <w:tab/>
+        <w:t>5.b.2</w:t>
+      </w:r>
+      <w:r>
+        <w:rPr>
+          <w:sz w:val="24"/>
+        </w:rPr>
+        <w:tab/>
+        <w:t>Mensagem de erro e volta para o passo 1.</w:t>
+      </w:r>
+    </w:p>
+    <w:p>
+      <w:pPr>
+        <w:tabs>
+          <w:tab w:val="left" w:pos="1396"/>
+          <w:tab w:val="left" w:pos="1397"/>
+        </w:tabs>
+        <w:ind w:left="830"/>
+        <w:rPr>
+          <w:sz w:val="24"/>
+        </w:rPr>
+      </w:pPr>
+      <w:r>
+        <w:rPr>
+          <w:sz w:val="24"/>
+        </w:rPr>
+        <w:t>10.a</w:t>
+      </w:r>
+      <w:r>
+        <w:rPr>
+          <w:sz w:val="24"/>
+        </w:rPr>
+        <w:tab/>
+        <w:t>Mensagem de erro caso a sala, laborátorio, ambiente ou datashow ja esteja reservado para o mesmo dia e hora e volta para o passo 3.</w:t>
+      </w:r>
+    </w:p>
+    <w:p>
+      <w:pPr>
+        <w:tabs>
+          <w:tab w:val="left" w:pos="1396"/>
+          <w:tab w:val="left" w:pos="1397"/>
+        </w:tabs>
+        <w:ind w:left="830"/>
+        <w:rPr>
+          <w:sz w:val="24"/>
+        </w:rPr>
+      </w:pPr>
+      <w:r>
+        <w:rPr>
+          <w:sz w:val="24"/>
+        </w:rPr>
+        <w:t xml:space="preserve"> </w:t>
+      </w:r>
+    </w:p>
+    <w:p>
+      <w:pPr>
+        <w:pStyle w:val="Ttulo1"/>
+        <w:spacing w:before="217"/>
+        <w:ind w:left="830"/>
+        <w:rPr>
+          <w:rFonts w:ascii="Times New Roman"/>
+        </w:rPr>
+      </w:pPr>
+      <w:r>
+        <w:rPr>
+          <w:rFonts w:ascii="Times New Roman"/>
+        </w:rPr>
+        <w:t>UC_1: &lt;nome do caso de uso&gt;</w:t>
+      </w:r>
+    </w:p>
+    <w:p>
+      <w:pPr>
+        <w:pStyle w:val="Ttulo2"/>
+        <w:spacing w:before="120"/>
+        <w:ind w:firstLine="0"/>
+        <w:rPr>
+          <w:rFonts w:ascii="Times New Roman" w:hAnsi="Times New Roman"/>
+        </w:rPr>
+      </w:pPr>
+      <w:r>
+        <w:rPr>
+          <w:rFonts w:ascii="Times New Roman" w:hAnsi="Times New Roman"/>
+        </w:rPr>
+        <w:t>Cenário típico</w:t>
+      </w:r>
+    </w:p>
+    <w:p>
+      <w:pPr>
+        <w:pStyle w:val="PargrafodaLista"/>
+        <w:numPr>
+          <w:ilvl w:val="1"/>
+          <w:numId w:val="3"/>
+        </w:numPr>
+        <w:tabs>
+          <w:tab w:val="left" w:pos="1396"/>
+          <w:tab w:val="left" w:pos="1397"/>
+        </w:tabs>
+        <w:jc w:val="left"/>
+        <w:rPr>
+          <w:sz w:val="24"/>
+        </w:rPr>
+      </w:pPr>
+      <w:r>
+        <w:rPr>
+          <w:sz w:val="24"/>
+        </w:rPr>
+        <w:t>Passo 1</w:t>
+      </w:r>
+      <w:bookmarkStart w:id="0" w:name="_GoBack"/>
+      <w:bookmarkEnd w:id="0"/>
+    </w:p>
+    <w:p>
+      <w:pPr>
+        <w:pStyle w:val="PargrafodaLista"/>
+        <w:numPr>
+          <w:ilvl w:val="1"/>
+          <w:numId w:val="3"/>
+        </w:numPr>
+        <w:tabs>
+          <w:tab w:val="left" w:pos="1396"/>
+          <w:tab w:val="left" w:pos="1397"/>
+        </w:tabs>
+        <w:jc w:val="left"/>
+        <w:rPr>
+          <w:sz w:val="24"/>
+        </w:rPr>
+      </w:pPr>
+      <w:r>
+        <w:rPr>
+          <w:sz w:val="24"/>
+        </w:rPr>
+        <w:t>Passo 2</w:t>
+      </w:r>
+    </w:p>
+    <w:p>
+      <w:pPr>
+        <w:pStyle w:val="PargrafodaLista"/>
+        <w:numPr>
+          <w:ilvl w:val="1"/>
+          <w:numId w:val="3"/>
+        </w:numPr>
+        <w:tabs>
+          <w:tab w:val="left" w:pos="1396"/>
+          <w:tab w:val="left" w:pos="1397"/>
+        </w:tabs>
+        <w:jc w:val="left"/>
+        <w:rPr>
+          <w:sz w:val="24"/>
+        </w:rPr>
+      </w:pPr>
+      <w:r>
+        <w:rPr>
+          <w:sz w:val="24"/>
+        </w:rPr>
         <w:t>Passo 3</w:t>
       </w:r>
     </w:p>
@@ -3887,10 +4262,7 @@
         </w:tabs>
       </w:pPr>
       <w:r>
-        <w:t>Diagrama de Clas</w:t>
-      </w:r>
-      <w:r>
-        <w:t>ses</w:t>
+        <w:t>Diagrama de Classes</w:t>
       </w:r>
     </w:p>
     <w:p>
@@ -3954,10 +4326,7 @@
         <w:ind w:left="121" w:firstLine="709"/>
       </w:pPr>
       <w:r>
-        <w:t xml:space="preserve">[Colocar diagrama de objetos (com legenda </w:t>
-      </w:r>
-      <w:r>
-        <w:t>para a figura) e fazer ao menos um parágrafo com uma breve descrição do diagrama (a descrição pode vir acima ou abaixo da figura).]</w:t>
+        <w:t>[Colocar diagrama de objetos (com legenda para a figura) e fazer ao menos um parágrafo com uma breve descrição do diagrama (a descrição pode vir acima ou abaixo da figura).]</w:t>
       </w:r>
     </w:p>
     <w:p>
@@ -3991,10 +4360,7 @@
         <w:ind w:left="121" w:firstLine="709"/>
       </w:pPr>
       <w:r>
-        <w:t>[Colocar diagrama (com legenda para a figura) e fazer ao menos um parágrafo com uma breve descrição d</w:t>
-      </w:r>
-      <w:r>
-        <w:t>o diagrama (a descrição pode vir acima ou abaixo da figura).]</w:t>
+        <w:t>[Colocar diagrama (com legenda para a figura) e fazer ao menos um parágrafo com uma breve descrição do diagrama (a descrição pode vir acima ou abaixo da figura).]</w:t>
       </w:r>
     </w:p>
     <w:p>
@@ -4062,10 +4428,7 @@
         <w:ind w:left="121" w:firstLine="709"/>
       </w:pPr>
       <w:r>
-        <w:t>[Colocar diagrama (com legenda para a figura) e fazer ao menos um pará</w:t>
-      </w:r>
-      <w:r>
-        <w:t>grafo com uma breve descrição do diagrama (a descrição pode vir acima ou abaixo da figura).]</w:t>
+        <w:t>[Colocar diagrama (com legenda para a figura) e fazer ao menos um parágrafo com uma breve descrição do diagrama (a descrição pode vir acima ou abaixo da figura).]</w:t>
       </w:r>
     </w:p>
     <w:sectPr>
@@ -4971,7 +5334,7 @@
       </w:pPr>
     </w:pPrDefault>
   </w:docDefaults>
-  <w:latentStyles w:defLockedState="0" w:defUIPriority="99" w:defSemiHidden="0" w:defUnhideWhenUsed="0" w:defQFormat="0" w:count="377">
+  <w:latentStyles w:defLockedState="0" w:defUIPriority="99" w:defSemiHidden="0" w:defUnhideWhenUsed="0" w:defQFormat="0" w:count="376">
     <w:lsdException w:name="Normal" w:uiPriority="0" w:qFormat="1"/>
     <w:lsdException w:name="heading 1" w:uiPriority="9" w:qFormat="1"/>
     <w:lsdException w:name="heading 2" w:semiHidden="1" w:uiPriority="9" w:unhideWhenUsed="1" w:qFormat="1"/>
@@ -5348,7 +5711,6 @@
     <w:lsdException w:name="Hashtag" w:semiHidden="1" w:unhideWhenUsed="1"/>
     <w:lsdException w:name="Unresolved Mention" w:semiHidden="1" w:unhideWhenUsed="1"/>
     <w:lsdException w:name="Smart Link" w:semiHidden="1" w:unhideWhenUsed="1"/>
-    <w:lsdException w:name="Smart Link Error" w:semiHidden="1" w:unhideWhenUsed="1"/>
   </w:latentStyles>
   <w:style w:type="paragraph" w:default="1" w:styleId="Normal">
     <w:name w:val="Normal"/>

</xml_diff>

<commit_message>
Ajuste nos requisitos funcionais
</commit_message>
<xml_diff>
--- a/Documentação/templateAPS.docx
+++ b/Documentação/templateAPS.docx
@@ -3333,42 +3333,117 @@
       <w:r>
         <w:t>Usuario professor pode autorizar ou não o requerimento do aluno.</w:t>
       </w:r>
+    </w:p>
+    <w:p>
+      <w:pPr>
+        <w:pStyle w:val="Corpodetexto"/>
+        <w:spacing w:line="343" w:lineRule="auto"/>
+        <w:ind w:left="830" w:right="1056"/>
+      </w:pPr>
+      <w:r>
+        <w:lastRenderedPageBreak/>
+        <w:t>Fonte da Informação:</w:t>
+      </w:r>
+    </w:p>
+    <w:p>
+      <w:pPr>
+        <w:pStyle w:val="Corpodetexto"/>
+        <w:tabs>
+          <w:tab w:val="left" w:pos="3562"/>
+        </w:tabs>
+        <w:spacing w:before="2"/>
+        <w:ind w:left="830"/>
+      </w:pPr>
+      <w:r>
+        <w:t>Prioridade:  [   ] Essencial</w:t>
+      </w:r>
+      <w:r>
+        <w:tab/>
+        <w:t xml:space="preserve">[X] </w:t>
+      </w:r>
+      <w:r>
+        <w:t>Importante</w:t>
+      </w:r>
+      <w:r>
+        <w:t xml:space="preserve">  [   ] Desejável</w:t>
+      </w:r>
+    </w:p>
+    <w:p>
+      <w:pPr>
+        <w:pStyle w:val="Corpodetexto"/>
+        <w:spacing w:line="343" w:lineRule="auto"/>
+        <w:ind w:left="830" w:right="1056"/>
+      </w:pPr>
+      <w:r>
+        <w:rPr>
+          <w:b/>
+        </w:rPr>
+        <w:t xml:space="preserve">RF_12: </w:t>
+      </w:r>
+      <w:r>
+        <w:t>Historico de Reservas</w:t>
+      </w:r>
+      <w:r>
+        <w:t xml:space="preserve"> – </w:t>
+      </w:r>
+      <w:r>
+        <w:t>Usuario podera visualizar todas as reservas podendo filtar por mês ou sala.</w:t>
+      </w:r>
+    </w:p>
+    <w:p>
+      <w:pPr>
+        <w:pStyle w:val="Corpodetexto"/>
+        <w:spacing w:line="343" w:lineRule="auto"/>
+        <w:ind w:left="830" w:right="1056"/>
+      </w:pPr>
+      <w:r>
+        <w:t>Fonte da Informação:</w:t>
+      </w:r>
+    </w:p>
+    <w:p>
+      <w:pPr>
+        <w:pStyle w:val="Corpodetexto"/>
+        <w:tabs>
+          <w:tab w:val="left" w:pos="3562"/>
+        </w:tabs>
+        <w:spacing w:before="2"/>
+        <w:ind w:left="830"/>
+      </w:pPr>
+      <w:r>
+        <w:t>Prioridade:  [   ] Essencial</w:t>
+      </w:r>
+      <w:r>
+        <w:tab/>
+        <w:t xml:space="preserve">[X] </w:t>
+      </w:r>
+      <w:r>
+        <w:t>Importante</w:t>
+      </w:r>
+      <w:r>
+        <w:t xml:space="preserve">  [   ] Desejável</w:t>
+      </w:r>
+    </w:p>
+    <w:p>
+      <w:pPr>
+        <w:pStyle w:val="Corpodetexto"/>
+        <w:tabs>
+          <w:tab w:val="left" w:pos="3562"/>
+        </w:tabs>
+        <w:spacing w:before="2"/>
+        <w:ind w:left="830"/>
+      </w:pPr>
       <w:bookmarkStart w:id="0" w:name="_GoBack"/>
       <w:bookmarkEnd w:id="0"/>
     </w:p>
     <w:p>
       <w:pPr>
         <w:pStyle w:val="Corpodetexto"/>
-        <w:spacing w:line="343" w:lineRule="auto"/>
-        <w:ind w:left="830" w:right="1056"/>
-      </w:pPr>
-      <w:r>
-        <w:lastRenderedPageBreak/>
-        <w:t>Fonte da Informação:</w:t>
-      </w:r>
-    </w:p>
-    <w:p>
-      <w:pPr>
-        <w:pStyle w:val="Corpodetexto"/>
         <w:tabs>
           <w:tab w:val="left" w:pos="3562"/>
         </w:tabs>
         <w:spacing w:before="2"/>
         <w:ind w:left="830"/>
       </w:pPr>
-      <w:r>
-        <w:t>Prioridade:  [   ] Essencial</w:t>
-      </w:r>
-      <w:r>
-        <w:tab/>
-        <w:t xml:space="preserve">[X] </w:t>
-      </w:r>
-      <w:r>
-        <w:t>Importante</w:t>
-      </w:r>
-      <w:r>
-        <w:t xml:space="preserve">  [   ] Desejável</w:t>
-      </w:r>
     </w:p>
     <w:p>
       <w:pPr>

</xml_diff>

<commit_message>
Adicionando o JSONWEBTOKEN na API Rest
</commit_message>
<xml_diff>
--- a/Documentação/templateAPS.docx
+++ b/Documentação/templateAPS.docx
@@ -16,8 +16,8 @@
         <mc:AlternateContent>
           <mc:Choice Requires="wpg">
             <w:drawing>
-              <wp:inline distT="0" distB="0" distL="114300" distR="114300">
-                <wp:extent cx="5944235" cy="635"/>
+              <wp:inline distT="0" distB="0" distL="0" distR="0">
+                <wp:extent cx="5944870" cy="1270"/>
                 <wp:effectExtent l="0" t="0" r="0" b="0"/>
                 <wp:docPr id="1" name=""/>
                 <a:graphic xmlns:a="http://schemas.openxmlformats.org/drawingml/2006/main">
@@ -27,7 +27,7 @@
                       <wpg:grpSpPr>
                         <a:xfrm>
                           <a:off x="0" y="0"/>
-                          <a:ext cx="5943600" cy="0"/>
+                          <a:ext cx="5944320" cy="720"/>
                         </a:xfrm>
                       </wpg:grpSpPr>
                       <wps:wsp>
@@ -35,7 +35,7 @@
                         <wps:spPr>
                           <a:xfrm>
                             <a:off x="0" y="0"/>
-                            <a:ext cx="5943600" cy="0"/>
+                            <a:ext cx="5944320" cy="720"/>
                           </a:xfrm>
                           <a:prstGeom prst="line">
                             <a:avLst/>
@@ -62,8 +62,8 @@
           </mc:Choice>
           <mc:Fallback>
             <w:pict>
-              <v:group id="shape_0" style="position:absolute;margin-left:0pt;margin-top:-0.05pt;width:467.95pt;height:0pt" coordorigin="0,-1" coordsize="9359,0">
-                <v:line id="shape_0" from="0,-1" to="9359,-1" stroked="t" style="position:absolute;mso-position-vertical:top">
+              <v:group id="shape_0" style="position:absolute;margin-left:0pt;margin-top:-0.1pt;width:468pt;height:0pt" coordorigin="0,-2" coordsize="9360,0">
+                <v:line id="shape_0" from="0,-2" to="9360,-2" stroked="t" style="position:absolute;mso-position-vertical:top">
                   <v:stroke color="black" joinstyle="round" endcap="flat"/>
                   <v:fill o:detectmouseclick="t" on="false"/>
                 </v:line>
@@ -142,8 +142,8 @@
         <mc:AlternateContent>
           <mc:Choice Requires="wpg">
             <w:drawing>
-              <wp:inline distT="0" distB="0" distL="114300" distR="114300">
-                <wp:extent cx="5944235" cy="635"/>
+              <wp:inline distT="0" distB="0" distL="0" distR="0">
+                <wp:extent cx="5944870" cy="1270"/>
                 <wp:effectExtent l="0" t="0" r="0" b="0"/>
                 <wp:docPr id="2" name=""/>
                 <a:graphic xmlns:a="http://schemas.openxmlformats.org/drawingml/2006/main">
@@ -153,7 +153,7 @@
                       <wpg:grpSpPr>
                         <a:xfrm>
                           <a:off x="0" y="0"/>
-                          <a:ext cx="5943600" cy="0"/>
+                          <a:ext cx="5944320" cy="720"/>
                         </a:xfrm>
                       </wpg:grpSpPr>
                       <wps:wsp>
@@ -161,7 +161,7 @@
                         <wps:spPr>
                           <a:xfrm>
                             <a:off x="0" y="0"/>
-                            <a:ext cx="5943600" cy="0"/>
+                            <a:ext cx="5944320" cy="720"/>
                           </a:xfrm>
                           <a:prstGeom prst="line">
                             <a:avLst/>
@@ -188,8 +188,8 @@
           </mc:Choice>
           <mc:Fallback>
             <w:pict>
-              <v:group id="shape_0" style="position:absolute;margin-left:0pt;margin-top:-0.05pt;width:467.95pt;height:0pt" coordorigin="0,-1" coordsize="9359,0">
-                <v:line id="shape_0" from="0,-1" to="9359,-1" stroked="t" style="position:absolute;mso-position-vertical:top">
+              <v:group id="shape_0" style="position:absolute;margin-left:0pt;margin-top:-0.1pt;width:468pt;height:0pt" coordorigin="0,-2" coordsize="9360,0">
+                <v:line id="shape_0" from="0,-2" to="9360,-2" stroked="t" style="position:absolute;mso-position-vertical:top">
                   <v:stroke color="black" joinstyle="round" endcap="flat"/>
                   <v:fill o:detectmouseclick="t" on="false"/>
                 </v:line>
@@ -221,7 +221,7 @@
     <w:p>
       <w:pPr>
         <w:pStyle w:val="Ttulo1"/>
-        <w:spacing w:lineRule="auto" w:line="326" w:before="0" w:after="0"/>
+        <w:spacing w:lineRule="auto" w:line="324" w:before="0" w:after="0"/>
         <w:ind w:left="5492" w:firstLine="1243"/>
         <w:rPr/>
       </w:pPr>
@@ -276,27 +276,6 @@
           <w:b/>
           <w:sz w:val="39"/>
         </w:rPr>
-      </w:r>
-    </w:p>
-    <w:p>
-      <w:pPr>
-        <w:pStyle w:val="Normal"/>
-        <w:ind w:right="499" w:hanging="0"/>
-        <w:jc w:val="right"/>
-        <w:rPr>
-          <w:rFonts w:ascii="Cambria" w:hAnsi="Cambria"/>
-          <w:b/>
-          <w:b/>
-          <w:sz w:val="28"/>
-        </w:rPr>
-      </w:pPr>
-      <w:r>
-        <w:rPr>
-          <w:rFonts w:ascii="Cambria" w:hAnsi="Cambria"/>
-          <w:b/>
-          <w:sz w:val="28"/>
-        </w:rPr>
-        <w:t>Versão &lt;1.0&gt;</w:t>
       </w:r>
     </w:p>
     <w:p>
@@ -308,8 +287,26 @@
           <w:pgNumType w:fmt="decimal"/>
           <w:formProt w:val="false"/>
           <w:textDirection w:val="lrTb"/>
+          <w:docGrid w:type="default" w:linePitch="100" w:charSpace="0"/>
         </w:sectPr>
-      </w:pPr>
+        <w:pStyle w:val="Normal"/>
+        <w:ind w:right="499" w:hanging="0"/>
+        <w:jc w:val="right"/>
+        <w:rPr>
+          <w:rFonts w:ascii="Cambria" w:hAnsi="Cambria"/>
+          <w:b/>
+          <w:b/>
+          <w:sz w:val="28"/>
+        </w:rPr>
+      </w:pPr>
+      <w:r>
+        <w:rPr>
+          <w:rFonts w:ascii="Cambria" w:hAnsi="Cambria"/>
+          <w:b/>
+          <w:sz w:val="28"/>
+        </w:rPr>
+        <w:t>Versão &lt;1.0&gt;</w:t>
+      </w:r>
     </w:p>
     <w:p>
       <w:pPr>
@@ -3459,19 +3456,7 @@
       </w:r>
       <w:r>
         <w:rPr/>
-        <w:t xml:space="preserve">Cadastro de </w:t>
-      </w:r>
-      <w:r>
-        <w:rPr/>
-        <w:t>Usuário</w:t>
-      </w:r>
-      <w:r>
-        <w:rPr/>
-        <w:t xml:space="preserve"> – Cadastra professores e alunos no sistema sendo que ambos devem informar sua matricula, um e-mail válido e uma senha. </w:t>
-      </w:r>
-      <w:r>
-        <w:rPr/>
-        <w:t>Se for professor a lista de disciplinas que o mesmo ministra também será cadastrado, se for aluno será informado qual curso.</w:t>
+        <w:t>Cadastro de Usuário – Cadastra professores e alunos no sistema sendo que ambos devem informar sua matricula, um e-mail válido e uma senha. Se for professor a lista de disciplinas que o mesmo ministra também será cadastrado, se for aluno será informado qual curso.</w:t>
       </w:r>
     </w:p>
     <w:p>
@@ -3510,23 +3495,7 @@
       </w:r>
       <w:r>
         <w:rPr/>
-        <w:t xml:space="preserve">Login de </w:t>
-      </w:r>
-      <w:r>
-        <w:rPr/>
-        <w:t>Usuário</w:t>
-      </w:r>
-      <w:r>
-        <w:rPr/>
-        <w:t xml:space="preserve"> – </w:t>
-      </w:r>
-      <w:r>
-        <w:rPr/>
-        <w:t>Usuário</w:t>
-      </w:r>
-      <w:r>
-        <w:rPr/>
-        <w:t xml:space="preserve"> deve inserir matricula e senha para poder logar no sistema. </w:t>
+        <w:t xml:space="preserve">Login de Usuário – Usuário deve inserir matricula e senha para poder logar no sistema. </w:t>
       </w:r>
     </w:p>
     <w:p>
@@ -3586,15 +3555,7 @@
       </w:r>
       <w:r>
         <w:rPr/>
-        <w:t xml:space="preserve">Cadastrar Sala – Admin deve cadastrar salas para serem reservadas. Deve ser cadastrado uma sigla para cada sala como por exemplo Sala01, no qual sempre que uma nova sala for cadastrada, ela deve ter o nome “Sala” no inicio e um numero distinto sequencial na frente. </w:t>
-      </w:r>
-      <w:r>
-        <w:rPr/>
-        <w:t>Deve</w:t>
-      </w:r>
-      <w:r>
-        <w:rPr/>
-        <w:t xml:space="preserve"> ser cadastrado também o bloco aonde se encontra a sala e a capacidade de alunos.</w:t>
+        <w:t>Cadastrar Sala – Admin deve cadastrar salas para serem reservadas. Deve ser cadastrado uma sigla para cada sala como por exemplo Sala01, no qual sempre que uma nova sala for cadastrada, ela deve ter o nome “Sala” no inicio e um numero distinto sequencial na frente. Deve ser cadastrado também o bloco aonde se encontra a sala e a capacidade de alunos.</w:t>
       </w:r>
     </w:p>
     <w:p>
@@ -3651,23 +3612,7 @@
       </w:r>
       <w:r>
         <w:rPr/>
-        <w:t>Cadastrar Laboratório – Admin deve cadastrar laboratórios para serem reservados. Deve ser cadastrado uma sigla para ca</w:t>
-      </w:r>
-      <w:r>
-        <w:rPr/>
-        <w:t>d</w:t>
-      </w:r>
-      <w:r>
-        <w:rPr/>
-        <w:t>a laboratório como por exemplo LabXX01, no qual sempre que um novo lab</w:t>
-      </w:r>
-      <w:r>
-        <w:rPr/>
-        <w:t>or</w:t>
-      </w:r>
-      <w:r>
-        <w:rPr/>
-        <w:t>atório for cadastrado, ele deve ter o nome “Lab” no inicio, no lugar do XX colocar a especialidade do laboratório como por exemplo LabInfo01 ou LabBio01, e um numero distinto sequencial na frente. Deve ser cadastrado também o bloco onde se encontra o laboratório e a capacidade de alunos.</w:t>
+        <w:t>Cadastrar Laboratório – Admin deve cadastrar laboratórios para serem reservados. Deve ser cadastrado uma sigla para cada laboratório como por exemplo LabXX01, no qual sempre que um novo laboratório for cadastrado, ele deve ter o nome “Lab” no inicio, no lugar do XX colocar a especialidade do laboratório como por exemplo LabInfo01 ou LabBio01, e um numero distinto sequencial na frente. Deve ser cadastrado também o bloco onde se encontra o laboratório e a capacidade de alunos.</w:t>
       </w:r>
     </w:p>
     <w:p>
@@ -3753,24 +3698,6 @@
     <w:p>
       <w:pPr>
         <w:pStyle w:val="Corpodetexto"/>
-        <w:spacing w:lineRule="auto" w:line="343"/>
-        <w:ind w:left="830" w:right="1056" w:hanging="0"/>
-        <w:rPr/>
-      </w:pPr>
-      <w:r>
-        <w:rPr>
-          <w:b/>
-        </w:rPr>
-        <w:t xml:space="preserve">RF_06: </w:t>
-      </w:r>
-      <w:r>
-        <w:rPr/>
-        <w:t>Cadastrar DataShow – Admin deve cadastrar DataShow para serem reservados. Deve ser cadastrado uma sigla para cada DataShow como por exemplo “DS01” sendo o numero distinto e sequencial, deve também ser cadastrado alguma observação, se tiver, como por exemplo “Incluso com cabo HDMI”.</w:t>
-      </w:r>
-    </w:p>
-    <w:p>
-      <w:pPr>
-        <w:pStyle w:val="Corpodetexto"/>
         <w:tabs>
           <w:tab w:val="left" w:pos="3562" w:leader="none"/>
         </w:tabs>
@@ -3780,49 +3707,7 @@
       </w:pPr>
       <w:r>
         <w:rPr/>
-        <w:t>Prioridade:  [X] Essencial</w:t>
-        <w:tab/>
-        <w:t>[   ] Importante  [   ] Desejável</w:t>
-      </w:r>
-    </w:p>
-    <w:p>
-      <w:pPr>
-        <w:pStyle w:val="Corpodetexto"/>
-        <w:spacing w:lineRule="auto" w:line="343"/>
-        <w:ind w:left="830" w:right="1056" w:hanging="0"/>
-        <w:rPr>
-          <w:b/>
-          <w:b/>
-        </w:rPr>
-      </w:pPr>
-      <w:r>
-        <w:rPr/>
-      </w:r>
-    </w:p>
-    <w:p>
-      <w:pPr>
-        <w:pStyle w:val="Corpodetexto"/>
-        <w:spacing w:lineRule="auto" w:line="343"/>
-        <w:ind w:left="830" w:right="1056" w:hanging="0"/>
-        <w:rPr/>
-      </w:pPr>
-      <w:r>
-        <w:rPr>
-          <w:b/>
-        </w:rPr>
-        <w:t xml:space="preserve">RF_07: </w:t>
-      </w:r>
-      <w:r>
-        <w:rPr/>
-        <w:t xml:space="preserve">Remover Sala – Admin </w:t>
-      </w:r>
-      <w:r>
-        <w:rPr/>
-        <w:t>poderá</w:t>
-      </w:r>
-      <w:r>
-        <w:rPr/>
-        <w:t xml:space="preserve"> remover salas.</w:t>
+        <w:t>teste</w:t>
       </w:r>
     </w:p>
     <w:p>
@@ -3837,9 +3722,24 @@
       </w:pPr>
       <w:r>
         <w:rPr/>
-        <w:t>Prioridade:  [   ] Essencial</w:t>
-        <w:tab/>
-        <w:t>[X] Importante  [   ] Desejável</w:t>
+      </w:r>
+    </w:p>
+    <w:p>
+      <w:pPr>
+        <w:pStyle w:val="Corpodetexto"/>
+        <w:spacing w:lineRule="auto" w:line="343"/>
+        <w:ind w:left="830" w:right="1056" w:hanging="0"/>
+        <w:rPr/>
+      </w:pPr>
+      <w:r>
+        <w:rPr>
+          <w:b/>
+        </w:rPr>
+        <w:t xml:space="preserve">RF_06: </w:t>
+      </w:r>
+      <w:r>
+        <w:rPr/>
+        <w:t>Cadastrar DataShow – Admin deve cadastrar DataShow para serem reservados. Deve ser cadastrado uma sigla para cada DataShow como por exemplo “DS01” sendo o numero distinto e sequencial, deve também ser cadastrado alguma observação, se tiver, como por exemplo “Incluso com cabo HDMI”.</w:t>
       </w:r>
     </w:p>
     <w:p>
@@ -3854,6 +3754,9 @@
       </w:pPr>
       <w:r>
         <w:rPr/>
+        <w:t>Prioridade:  [X] Essencial</w:t>
+        <w:tab/>
+        <w:t>[   ] Importante  [   ] Desejável</w:t>
       </w:r>
     </w:p>
     <w:p>
@@ -3861,25 +3764,33 @@
         <w:pStyle w:val="Corpodetexto"/>
         <w:spacing w:lineRule="auto" w:line="343"/>
         <w:ind w:left="830" w:right="1056" w:hanging="0"/>
-        <w:rPr/>
-      </w:pPr>
-      <w:r>
-        <w:rPr>
-          <w:b/>
-        </w:rPr>
-        <w:t xml:space="preserve">RF_08: </w:t>
-      </w:r>
-      <w:r>
-        <w:rPr/>
-        <w:t xml:space="preserve">Remover Laboratório – Admin </w:t>
-      </w:r>
-      <w:r>
-        <w:rPr/>
-        <w:t>poderá</w:t>
-      </w:r>
-      <w:r>
-        <w:rPr/>
-        <w:t xml:space="preserve"> remover laboratórios.</w:t>
+        <w:rPr>
+          <w:b/>
+          <w:b/>
+        </w:rPr>
+      </w:pPr>
+      <w:r>
+        <w:rPr>
+          <w:b/>
+        </w:rPr>
+      </w:r>
+    </w:p>
+    <w:p>
+      <w:pPr>
+        <w:pStyle w:val="Corpodetexto"/>
+        <w:spacing w:lineRule="auto" w:line="343"/>
+        <w:ind w:left="830" w:right="1056" w:hanging="0"/>
+        <w:rPr/>
+      </w:pPr>
+      <w:r>
+        <w:rPr>
+          <w:b/>
+        </w:rPr>
+        <w:t xml:space="preserve">RF_07: </w:t>
+      </w:r>
+      <w:r>
+        <w:rPr/>
+        <w:t>Remover Sala – Admin poderá remover salas.</w:t>
       </w:r>
     </w:p>
     <w:p>
@@ -3924,19 +3835,11 @@
         <w:rPr>
           <w:b/>
         </w:rPr>
-        <w:t xml:space="preserve">RF_09: </w:t>
-      </w:r>
-      <w:r>
-        <w:rPr/>
-        <w:t xml:space="preserve">Remover Ambiente – Admin </w:t>
-      </w:r>
-      <w:r>
-        <w:rPr/>
-        <w:t>poderá</w:t>
-      </w:r>
-      <w:r>
-        <w:rPr/>
-        <w:t xml:space="preserve"> remover ambiente.</w:t>
+        <w:t xml:space="preserve">RF_08: </w:t>
+      </w:r>
+      <w:r>
+        <w:rPr/>
+        <w:t>Remover Laboratório – Admin poderá remover laboratórios.</w:t>
       </w:r>
     </w:p>
     <w:p>
@@ -3981,27 +3884,11 @@
         <w:rPr>
           <w:b/>
         </w:rPr>
-        <w:t xml:space="preserve">RF_10: </w:t>
-      </w:r>
-      <w:r>
-        <w:rPr/>
-        <w:t xml:space="preserve">Remover </w:t>
-      </w:r>
-      <w:r>
-        <w:rPr/>
-        <w:t>Data Show</w:t>
-      </w:r>
-      <w:r>
-        <w:rPr/>
-        <w:t xml:space="preserve"> – Admin </w:t>
-      </w:r>
-      <w:r>
-        <w:rPr/>
-        <w:t>poderá</w:t>
-      </w:r>
-      <w:r>
-        <w:rPr/>
-        <w:t xml:space="preserve"> remover DataShow.</w:t>
+        <w:t xml:space="preserve">RF_09: </w:t>
+      </w:r>
+      <w:r>
+        <w:rPr/>
+        <w:t>Remover Ambiente – Admin poderá remover ambiente.</w:t>
       </w:r>
     </w:p>
     <w:p>
@@ -4046,27 +3933,11 @@
         <w:rPr>
           <w:b/>
         </w:rPr>
-        <w:t xml:space="preserve">RF_11: </w:t>
-      </w:r>
-      <w:r>
-        <w:rPr/>
-        <w:t xml:space="preserve">Pedido de Autorização – </w:t>
-      </w:r>
-      <w:r>
-        <w:rPr/>
-        <w:t>Usuário</w:t>
-      </w:r>
-      <w:r>
-        <w:rPr/>
-        <w:t xml:space="preserve"> aluno só pode realizar uma reserva com autorização de um professor, então o mesmo envia um pedido de autorização para um professor que também ficara </w:t>
-      </w:r>
-      <w:r>
-        <w:rPr/>
-        <w:t>responsável</w:t>
-      </w:r>
-      <w:r>
-        <w:rPr/>
-        <w:t xml:space="preserve"> pela reserva.</w:t>
+        <w:t xml:space="preserve">RF_10: </w:t>
+      </w:r>
+      <w:r>
+        <w:rPr/>
+        <w:t>Remover Data Show – Admin poderá remover DataShow.</w:t>
       </w:r>
     </w:p>
     <w:p>
@@ -4111,19 +3982,11 @@
         <w:rPr>
           <w:b/>
         </w:rPr>
-        <w:t xml:space="preserve">RF_12: </w:t>
-      </w:r>
-      <w:r>
-        <w:rPr/>
-        <w:t xml:space="preserve">Autorização – </w:t>
-      </w:r>
-      <w:r>
-        <w:rPr/>
-        <w:t>Usuário</w:t>
-      </w:r>
-      <w:r>
-        <w:rPr/>
-        <w:t xml:space="preserve"> professor pode autorizar ou não o requerimento do aluno.</w:t>
+        <w:t xml:space="preserve">RF_11: </w:t>
+      </w:r>
+      <w:r>
+        <w:rPr/>
+        <w:t>Pedido de Autorização – Usuário aluno só pode realizar uma reserva com autorização de um professor, então o mesmo envia um pedido de autorização para um professor que também ficara responsável pela reserva.</w:t>
       </w:r>
     </w:p>
     <w:p>
@@ -4146,67 +4009,6 @@
     <w:p>
       <w:pPr>
         <w:pStyle w:val="Corpodetexto"/>
-        <w:spacing w:lineRule="auto" w:line="343"/>
-        <w:ind w:left="830" w:right="1056" w:hanging="0"/>
-        <w:rPr/>
-      </w:pPr>
-      <w:r>
-        <w:rPr>
-          <w:b/>
-        </w:rPr>
-        <w:t>RF_1</w:t>
-      </w:r>
-      <w:r>
-        <w:rPr>
-          <w:b/>
-        </w:rPr>
-        <w:t>3</w:t>
-      </w:r>
-      <w:r>
-        <w:rPr>
-          <w:b/>
-        </w:rPr>
-        <w:t xml:space="preserve">: </w:t>
-      </w:r>
-      <w:r>
-        <w:rPr>
-          <w:b w:val="false"/>
-          <w:bCs w:val="false"/>
-        </w:rPr>
-        <w:t>Histórico</w:t>
-      </w:r>
-      <w:r>
-        <w:rPr/>
-        <w:t xml:space="preserve"> de Reservas – </w:t>
-      </w:r>
-      <w:r>
-        <w:rPr/>
-        <w:t>Usuário</w:t>
-      </w:r>
-      <w:r>
-        <w:rPr/>
-        <w:t xml:space="preserve"> </w:t>
-      </w:r>
-      <w:r>
-        <w:rPr/>
-        <w:t>poderá</w:t>
-      </w:r>
-      <w:r>
-        <w:rPr/>
-        <w:t xml:space="preserve"> visualizar todas as reservas podendo </w:t>
-      </w:r>
-      <w:r>
-        <w:rPr/>
-        <w:t>filtra</w:t>
-      </w:r>
-      <w:r>
-        <w:rPr/>
-        <w:t xml:space="preserve"> por mês ou sala.</w:t>
-      </w:r>
-    </w:p>
-    <w:p>
-      <w:pPr>
-        <w:pStyle w:val="Corpodetexto"/>
         <w:tabs>
           <w:tab w:val="left" w:pos="3562" w:leader="none"/>
         </w:tabs>
@@ -4216,9 +4018,24 @@
       </w:pPr>
       <w:r>
         <w:rPr/>
-        <w:t>Prioridade:  [   ] Essencial</w:t>
-        <w:tab/>
-        <w:t>[X] Importante  [   ] Desejável</w:t>
+      </w:r>
+    </w:p>
+    <w:p>
+      <w:pPr>
+        <w:pStyle w:val="Corpodetexto"/>
+        <w:spacing w:lineRule="auto" w:line="343"/>
+        <w:ind w:left="830" w:right="1056" w:hanging="0"/>
+        <w:rPr/>
+      </w:pPr>
+      <w:r>
+        <w:rPr>
+          <w:b/>
+        </w:rPr>
+        <w:t xml:space="preserve">RF_12: </w:t>
+      </w:r>
+      <w:r>
+        <w:rPr/>
+        <w:t>Autorização – Usuário professor pode autorizar ou não o requerimento do aluno.</w:t>
       </w:r>
     </w:p>
     <w:p>
@@ -4233,10 +4050,35 @@
       </w:pPr>
       <w:r>
         <w:rPr/>
-      </w:r>
-      <w:bookmarkStart w:id="0" w:name="_GoBack"/>
-      <w:bookmarkStart w:id="1" w:name="_GoBack"/>
-      <w:bookmarkEnd w:id="1"/>
+        <w:t>Prioridade:  [   ] Essencial</w:t>
+        <w:tab/>
+        <w:t>[X] Importante  [   ] Desejável</w:t>
+      </w:r>
+    </w:p>
+    <w:p>
+      <w:pPr>
+        <w:pStyle w:val="Corpodetexto"/>
+        <w:spacing w:lineRule="auto" w:line="343"/>
+        <w:ind w:left="830" w:right="1056" w:hanging="0"/>
+        <w:rPr/>
+      </w:pPr>
+      <w:r>
+        <w:rPr>
+          <w:b/>
+        </w:rPr>
+        <w:t xml:space="preserve">RF_13: </w:t>
+      </w:r>
+      <w:r>
+        <w:rPr>
+          <w:b w:val="false"/>
+          <w:bCs w:val="false"/>
+        </w:rPr>
+        <w:t>Histórico</w:t>
+      </w:r>
+      <w:r>
+        <w:rPr/>
+        <w:t xml:space="preserve"> de Reservas – Usuário poderá visualizar todas as reservas podendo filtra por mês ou sala.</w:t>
+      </w:r>
     </w:p>
     <w:p>
       <w:pPr>
@@ -4246,69 +4088,13 @@
         </w:tabs>
         <w:spacing w:before="2" w:after="0"/>
         <w:ind w:left="830" w:hanging="0"/>
-        <w:rPr>
-          <w:b/>
-          <w:b/>
-          <w:bCs/>
-          <w:sz w:val="26"/>
-        </w:rPr>
-      </w:pPr>
-      <w:r>
-        <w:rPr>
-          <w:b/>
-          <w:bCs/>
-          <w:sz w:val="24"/>
-          <w:szCs w:val="24"/>
-        </w:rPr>
-        <w:t>RF_14:</w:t>
-      </w:r>
-      <w:r>
-        <w:rPr>
-          <w:b/>
-          <w:bCs/>
-          <w:sz w:val="26"/>
-        </w:rPr>
-        <w:t xml:space="preserve"> </w:t>
-      </w:r>
-      <w:r>
-        <w:rPr>
-          <w:b w:val="false"/>
-          <w:bCs w:val="false"/>
-          <w:sz w:val="26"/>
-        </w:rPr>
-        <w:t xml:space="preserve">Um </w:t>
-      </w:r>
-      <w:r>
-        <w:rPr>
-          <w:b w:val="false"/>
-          <w:bCs w:val="false"/>
-          <w:sz w:val="26"/>
-        </w:rPr>
-        <w:t>usuário</w:t>
-      </w:r>
-      <w:r>
-        <w:rPr>
-          <w:b w:val="false"/>
-          <w:bCs w:val="false"/>
-          <w:sz w:val="26"/>
-        </w:rPr>
-        <w:t xml:space="preserve"> pode </w:t>
-      </w:r>
-      <w:r>
-        <w:rPr>
-          <w:b w:val="false"/>
-          <w:bCs w:val="false"/>
-          <w:sz w:val="26"/>
-        </w:rPr>
-        <w:t>remover</w:t>
-      </w:r>
-      <w:r>
-        <w:rPr>
-          <w:b w:val="false"/>
-          <w:bCs w:val="false"/>
-          <w:sz w:val="26"/>
-        </w:rPr>
-        <w:t xml:space="preserve"> suas informações do sistema, caso resolva deixar de usar o mesmo.</w:t>
+        <w:rPr/>
+      </w:pPr>
+      <w:r>
+        <w:rPr/>
+        <w:t>Prioridade:  [   ] Essencial</w:t>
+        <w:tab/>
+        <w:t>[X] Importante  [   ] Desejável</w:t>
       </w:r>
     </w:p>
     <w:p>
@@ -4319,21 +4105,14 @@
         </w:tabs>
         <w:spacing w:before="2" w:after="0"/>
         <w:ind w:left="830" w:hanging="0"/>
-        <w:rPr>
-          <w:b/>
-          <w:b/>
-          <w:bCs/>
-          <w:sz w:val="26"/>
-        </w:rPr>
-      </w:pPr>
-      <w:r>
-        <w:rPr>
-          <w:b w:val="false"/>
-          <w:bCs w:val="false"/>
-          <w:sz w:val="26"/>
-        </w:rPr>
-        <w:t>Prioridade: [   ]Essencial [   ]Importante [X] Desejável</w:t>
-      </w:r>
+        <w:rPr/>
+      </w:pPr>
+      <w:r>
+        <w:rPr/>
+      </w:r>
+      <w:bookmarkStart w:id="0" w:name="_GoBack"/>
+      <w:bookmarkStart w:id="1" w:name="_GoBack"/>
+      <w:bookmarkEnd w:id="1"/>
     </w:p>
     <w:p>
       <w:pPr>
@@ -4344,13 +4123,36 @@
         <w:spacing w:before="2" w:after="0"/>
         <w:ind w:left="830" w:hanging="0"/>
         <w:rPr>
+          <w:b/>
+          <w:b/>
+          <w:bCs/>
           <w:sz w:val="26"/>
         </w:rPr>
       </w:pPr>
       <w:r>
         <w:rPr>
+          <w:b/>
+          <w:bCs/>
+          <w:sz w:val="24"/>
+          <w:szCs w:val="24"/>
+        </w:rPr>
+        <w:t>RF_14:</w:t>
+      </w:r>
+      <w:r>
+        <w:rPr>
+          <w:b/>
+          <w:bCs/>
           <w:sz w:val="26"/>
         </w:rPr>
+        <w:t xml:space="preserve"> </w:t>
+      </w:r>
+      <w:r>
+        <w:rPr>
+          <w:b w:val="false"/>
+          <w:bCs w:val="false"/>
+          <w:sz w:val="26"/>
+        </w:rPr>
+        <w:t>Um usuário pode remover suas informações do sistema, caso resolva deixar de usar o mesmo.</w:t>
       </w:r>
     </w:p>
     <w:p>
@@ -4370,70 +4172,11 @@
       </w:pPr>
       <w:r>
         <w:rPr>
-          <w:b/>
-          <w:bCs/>
-          <w:sz w:val="24"/>
-          <w:szCs w:val="24"/>
-        </w:rPr>
-        <w:t>RF_1</w:t>
-      </w:r>
-      <w:r>
-        <w:rPr>
-          <w:b/>
-          <w:bCs/>
-          <w:sz w:val="24"/>
-          <w:szCs w:val="24"/>
-        </w:rPr>
-        <w:t>5</w:t>
-      </w:r>
-      <w:r>
-        <w:rPr>
-          <w:b/>
-          <w:bCs/>
-          <w:sz w:val="24"/>
-          <w:szCs w:val="24"/>
-        </w:rPr>
-        <w:t>:</w:t>
-      </w:r>
-      <w:r>
-        <w:rPr>
-          <w:b/>
-          <w:bCs/>
-          <w:sz w:val="26"/>
-        </w:rPr>
-        <w:t xml:space="preserve"> </w:t>
-      </w:r>
-      <w:r>
-        <w:rPr>
           <w:b w:val="false"/>
           <w:bCs w:val="false"/>
           <w:sz w:val="26"/>
         </w:rPr>
-        <w:t xml:space="preserve">Um </w:t>
-      </w:r>
-      <w:r>
-        <w:rPr>
-          <w:b w:val="false"/>
-          <w:bCs w:val="false"/>
-          <w:sz w:val="26"/>
-        </w:rPr>
-        <w:t>usuário</w:t>
-      </w:r>
-      <w:r>
-        <w:rPr>
-          <w:b w:val="false"/>
-          <w:bCs w:val="false"/>
-          <w:sz w:val="26"/>
-        </w:rPr>
-        <w:t xml:space="preserve"> pode </w:t>
-      </w:r>
-      <w:r>
-        <w:rPr>
-          <w:b w:val="false"/>
-          <w:bCs w:val="false"/>
-          <w:sz w:val="26"/>
-        </w:rPr>
-        <w:t>atualizar suas informações do sistema, a qualquer momento</w:t>
+        <w:t>Prioridade: [   ]Essencial [   ]Importante [X] Desejável</w:t>
       </w:r>
     </w:p>
     <w:p>
@@ -4445,19 +4188,13 @@
         <w:spacing w:before="2" w:after="0"/>
         <w:ind w:left="830" w:hanging="0"/>
         <w:rPr>
-          <w:b/>
-          <w:b/>
-          <w:bCs/>
           <w:sz w:val="26"/>
         </w:rPr>
       </w:pPr>
       <w:r>
         <w:rPr>
-          <w:b w:val="false"/>
-          <w:bCs w:val="false"/>
           <w:sz w:val="26"/>
         </w:rPr>
-        <w:t>Prioridade: [   ]Essencial [   ]Importante [X] Desejável</w:t>
       </w:r>
     </w:p>
     <w:p>
@@ -4469,17 +4206,36 @@
         <w:spacing w:before="2" w:after="0"/>
         <w:ind w:left="830" w:hanging="0"/>
         <w:rPr>
-          <w:b w:val="false"/>
+          <w:b/>
+          <w:b/>
+          <w:bCs/>
+          <w:sz w:val="26"/>
+        </w:rPr>
+      </w:pPr>
+      <w:r>
+        <w:rPr>
+          <w:b/>
+          <w:bCs/>
+          <w:sz w:val="24"/>
+          <w:szCs w:val="24"/>
+        </w:rPr>
+        <w:t>RF_15:</w:t>
+      </w:r>
+      <w:r>
+        <w:rPr>
+          <w:b/>
+          <w:bCs/>
+          <w:sz w:val="26"/>
+        </w:rPr>
+        <w:t xml:space="preserve"> </w:t>
+      </w:r>
+      <w:r>
+        <w:rPr>
           <w:b w:val="false"/>
           <w:bCs w:val="false"/>
-        </w:rPr>
-      </w:pPr>
-      <w:r>
-        <w:rPr>
-          <w:b/>
-          <w:bCs/>
           <w:sz w:val="26"/>
         </w:rPr>
+        <w:t>Um usuário pode atualizar suas informações do sistema, a qualquer momento</w:t>
       </w:r>
     </w:p>
     <w:p>
@@ -4491,17 +4247,19 @@
         <w:spacing w:before="2" w:after="0"/>
         <w:ind w:left="830" w:hanging="0"/>
         <w:rPr>
-          <w:b w:val="false"/>
+          <w:b/>
+          <w:b/>
+          <w:bCs/>
+          <w:sz w:val="26"/>
+        </w:rPr>
+      </w:pPr>
+      <w:r>
+        <w:rPr>
           <w:b w:val="false"/>
           <w:bCs w:val="false"/>
-        </w:rPr>
-      </w:pPr>
-      <w:r>
-        <w:rPr>
-          <w:b/>
-          <w:bCs/>
           <w:sz w:val="26"/>
         </w:rPr>
+        <w:t>Prioridade: [   ]Essencial [   ]Importante [X] Desejável</w:t>
       </w:r>
     </w:p>
     <w:p>
@@ -4520,9 +4278,50 @@
       </w:pPr>
       <w:r>
         <w:rPr>
-          <w:b/>
-          <w:bCs/>
-          <w:sz w:val="26"/>
+          <w:b w:val="false"/>
+          <w:bCs w:val="false"/>
+        </w:rPr>
+      </w:r>
+    </w:p>
+    <w:p>
+      <w:pPr>
+        <w:pStyle w:val="Corpodetexto"/>
+        <w:tabs>
+          <w:tab w:val="left" w:pos="3562" w:leader="none"/>
+        </w:tabs>
+        <w:spacing w:before="2" w:after="0"/>
+        <w:ind w:left="830" w:hanging="0"/>
+        <w:rPr>
+          <w:b w:val="false"/>
+          <w:b w:val="false"/>
+          <w:bCs w:val="false"/>
+        </w:rPr>
+      </w:pPr>
+      <w:r>
+        <w:rPr>
+          <w:b w:val="false"/>
+          <w:bCs w:val="false"/>
+        </w:rPr>
+      </w:r>
+    </w:p>
+    <w:p>
+      <w:pPr>
+        <w:pStyle w:val="Corpodetexto"/>
+        <w:tabs>
+          <w:tab w:val="left" w:pos="3562" w:leader="none"/>
+        </w:tabs>
+        <w:spacing w:before="2" w:after="0"/>
+        <w:ind w:left="830" w:hanging="0"/>
+        <w:rPr>
+          <w:b w:val="false"/>
+          <w:b w:val="false"/>
+          <w:bCs w:val="false"/>
+        </w:rPr>
+      </w:pPr>
+      <w:r>
+        <w:rPr>
+          <w:b w:val="false"/>
+          <w:bCs w:val="false"/>
         </w:rPr>
       </w:r>
     </w:p>
@@ -4553,11 +4352,7 @@
       </w:pPr>
       <w:r>
         <w:rPr/>
-        <w:t>[Listar os requisitos não-funcionais do sistema. Cada requisito não-funcional deve ser identificado através de um identificador único (RNF_XX, onde RNF é a sigla para Requisito Não-Funcional e XX é um número identificador. O objetivo desta seção é descrever as possíveis restrições de um sistema.</w:t>
-      </w:r>
-      <w:r>
-        <w:rPr/>
-        <w:t>]</w:t>
+        <w:t>[Listar os requisitos não-funcionais do sistema. Cada requisito não-funcional deve ser identificado através de um identificador único (RNF_XX, onde RNF é a sigla para Requisito Não-Funcional e XX é um número identificador. O objetivo desta seção é descrever as possíveis restrições de um sistema.]</w:t>
       </w:r>
     </w:p>
     <w:p>
@@ -4576,11 +4371,7 @@
       </w:r>
       <w:r>
         <w:rPr/>
-        <w:t xml:space="preserve">: </w:t>
-      </w:r>
-      <w:r>
-        <w:rPr/>
-        <w:t xml:space="preserve">Segurança – validação dos dados, e garantia de que as informações não vão se </w:t>
+        <w:t xml:space="preserve">: Segurança – validação dos dados, e garantia de que as informações não vão se </w:t>
         <w:tab/>
         <w:t>perder no meio das requisições, e garantir que os dados não vão cair na mão de terceiros.</w:t>
       </w:r>
@@ -4595,15 +4386,7 @@
       <w:r>
         <w:rPr/>
         <w:tab/>
-        <w:t xml:space="preserve">Prioridade: [ </w:t>
-      </w:r>
-      <w:r>
-        <w:rPr/>
-        <w:t xml:space="preserve">X </w:t>
-      </w:r>
-      <w:r>
-        <w:rPr/>
-        <w:t>] Essencial [ ] Importante [ ] Desejável</w:t>
+        <w:t>Prioridade: [ X ] Essencial [ ] Importante [ ] Desejável</w:t>
       </w:r>
     </w:p>
     <w:p>
@@ -6115,7 +5898,7 @@
   <w:p>
     <w:pPr>
       <w:pStyle w:val="Corpodetexto"/>
-      <w:spacing w:lineRule="auto" w:line="12" w:before="0" w:after="0"/>
+      <w:spacing w:lineRule="auto" w:line="9" w:before="0" w:after="0"/>
       <w:rPr>
         <w:sz w:val="20"/>
       </w:rPr>
@@ -6124,8 +5907,6 @@
       <w:rPr>
         <w:sz w:val="20"/>
       </w:rPr>
-    </w:r>
-    <w:r>
       <mc:AlternateContent>
         <mc:Choice Requires="wps">
           <w:drawing>
@@ -6137,21 +5918,33 @@
               <wp:positionV relativeFrom="page">
                 <wp:posOffset>9187180</wp:posOffset>
               </wp:positionV>
-              <wp:extent cx="681355" cy="166370"/>
+              <wp:extent cx="681990" cy="167005"/>
               <wp:effectExtent l="0" t="0" r="0" b="0"/>
               <wp:wrapNone/>
-              <wp:docPr id="4" name=""/>
+              <wp:docPr id="5" name="Figura2"/>
               <a:graphic xmlns:a="http://schemas.openxmlformats.org/drawingml/2006/main">
                 <a:graphicData uri="http://schemas.microsoft.com/office/word/2010/wordprocessingShape">
                   <wps:wsp>
-                    <wps:cNvSpPr txBox="1"/>
+                    <wps:cNvSpPr/>
                     <wps:spPr>
                       <a:xfrm>
                         <a:off x="0" y="0"/>
-                        <a:ext cx="681355" cy="166370"/>
+                        <a:ext cx="681480" cy="166320"/>
                       </a:xfrm>
-                      <a:prstGeom prst="rect"/>
+                      <a:prstGeom prst="rect">
+                        <a:avLst/>
+                      </a:prstGeom>
+                      <a:noFill/>
+                      <a:ln>
+                        <a:noFill/>
+                      </a:ln>
                     </wps:spPr>
+                    <wps:style>
+                      <a:lnRef idx="0"/>
+                      <a:fillRef idx="0"/>
+                      <a:effectRef idx="0"/>
+                      <a:fontRef idx="minor"/>
+                    </wps:style>
                     <wps:txbx>
                       <w:txbxContent>
                         <w:p>
@@ -6165,6 +5958,7 @@
                           </w:pPr>
                           <w:r>
                             <w:rPr>
+                              <w:color w:val="auto"/>
                               <w:sz w:val="20"/>
                             </w:rPr>
                             <w:t>Confidencial</w:t>
@@ -6172,7 +5966,7 @@
                         </w:p>
                       </w:txbxContent>
                     </wps:txbx>
-                    <wps:bodyPr anchor="t" lIns="0" tIns="0" rIns="0" bIns="0">
+                    <wps:bodyPr lIns="0" rIns="0" tIns="0" bIns="0">
                       <a:noAutofit/>
                     </wps:bodyPr>
                   </wps:wsp>
@@ -6183,8 +5977,11 @@
         </mc:Choice>
         <mc:Fallback>
           <w:pict>
-            <v:rect stroked="f" strokeweight="0pt" style="position:absolute;rotation:0;width:53.65pt;height:13.1pt;mso-wrap-distance-left:9pt;mso-wrap-distance-right:9pt;mso-wrap-distance-top:0pt;mso-wrap-distance-bottom:0pt;margin-top:723.4pt;mso-position-vertical-relative:page;margin-left:89.45pt;mso-position-horizontal-relative:page">
-              <v:textbox inset="0in,0in,0in,0in">
+            <v:rect id="shape_0" ID="Figura2" stroked="f" style="position:absolute;margin-left:89.45pt;margin-top:723.4pt;width:53.6pt;height:13.05pt;mso-position-horizontal-relative:page;mso-position-vertical-relative:page">
+              <w10:wrap type="square"/>
+              <v:fill o:detectmouseclick="t" on="false"/>
+              <v:stroke color="#3465a4" joinstyle="round" endcap="flat"/>
+              <v:textbox>
                 <w:txbxContent>
                   <w:p>
                     <w:pPr>
@@ -6197,6 +5994,7 @@
                     </w:pPr>
                     <w:r>
                       <w:rPr>
+                        <w:color w:val="auto"/>
                         <w:sz w:val="20"/>
                       </w:rPr>
                       <w:t>Confidencial</w:t>
@@ -6208,8 +6006,6 @@
           </w:pict>
         </mc:Fallback>
       </mc:AlternateContent>
-    </w:r>
-    <w:r>
       <mc:AlternateContent>
         <mc:Choice Requires="wps">
           <w:drawing>
@@ -6221,21 +6017,33 @@
               <wp:positionV relativeFrom="page">
                 <wp:posOffset>9181465</wp:posOffset>
               </wp:positionV>
-              <wp:extent cx="1849120" cy="181610"/>
+              <wp:extent cx="1849755" cy="182245"/>
               <wp:effectExtent l="0" t="0" r="0" b="0"/>
               <wp:wrapNone/>
-              <wp:docPr id="5" name=""/>
+              <wp:docPr id="7" name="Figura3"/>
               <a:graphic xmlns:a="http://schemas.openxmlformats.org/drawingml/2006/main">
                 <a:graphicData uri="http://schemas.microsoft.com/office/word/2010/wordprocessingShape">
                   <wps:wsp>
-                    <wps:cNvSpPr txBox="1"/>
+                    <wps:cNvSpPr/>
                     <wps:spPr>
                       <a:xfrm>
                         <a:off x="0" y="0"/>
-                        <a:ext cx="1849120" cy="181610"/>
+                        <a:ext cx="1848960" cy="181440"/>
                       </a:xfrm>
-                      <a:prstGeom prst="rect"/>
+                      <a:prstGeom prst="rect">
+                        <a:avLst/>
+                      </a:prstGeom>
+                      <a:noFill/>
+                      <a:ln>
+                        <a:noFill/>
+                      </a:ln>
                     </wps:spPr>
+                    <wps:style>
+                      <a:lnRef idx="0"/>
+                      <a:fillRef idx="0"/>
+                      <a:effectRef idx="0"/>
+                      <a:fontRef idx="minor"/>
+                    </wps:style>
                     <wps:txbx>
                       <w:txbxContent>
                         <w:p>
@@ -6250,12 +6058,14 @@
                           <w:r>
                             <w:rPr>
                               <w:rFonts w:ascii="Symbol" w:hAnsi="Symbol"/>
+                              <w:color w:val="auto"/>
                               <w:sz w:val="20"/>
                             </w:rPr>
                             <w:t></w:t>
                           </w:r>
                           <w:r>
                             <w:rPr>
+                              <w:color w:val="auto"/>
                               <w:sz w:val="20"/>
                             </w:rPr>
                             <w:t>&lt;Nome da Empresa&gt;, 10/30/2019</w:t>
@@ -6263,7 +6073,7 @@
                         </w:p>
                       </w:txbxContent>
                     </wps:txbx>
-                    <wps:bodyPr anchor="t" lIns="0" tIns="0" rIns="0" bIns="0">
+                    <wps:bodyPr lIns="0" rIns="0" tIns="0" bIns="0">
                       <a:noAutofit/>
                     </wps:bodyPr>
                   </wps:wsp>
@@ -6274,8 +6084,11 @@
         </mc:Choice>
         <mc:Fallback>
           <w:pict>
-            <v:rect stroked="f" strokeweight="0pt" style="position:absolute;rotation:0;width:145.6pt;height:14.3pt;mso-wrap-distance-left:9pt;mso-wrap-distance-right:9pt;mso-wrap-distance-top:0pt;mso-wrap-distance-bottom:0pt;margin-top:722.95pt;mso-position-vertical-relative:page;margin-left:246.2pt;mso-position-horizontal-relative:page">
-              <v:textbox inset="0in,0in,0in,0in">
+            <v:rect id="shape_0" ID="Figura3" stroked="f" style="position:absolute;margin-left:246.2pt;margin-top:722.95pt;width:145.55pt;height:14.25pt;mso-position-horizontal-relative:page;mso-position-vertical-relative:page">
+              <w10:wrap type="square"/>
+              <v:fill o:detectmouseclick="t" on="false"/>
+              <v:stroke color="#3465a4" joinstyle="round" endcap="flat"/>
+              <v:textbox>
                 <w:txbxContent>
                   <w:p>
                     <w:pPr>
@@ -6289,12 +6102,14 @@
                     <w:r>
                       <w:rPr>
                         <w:rFonts w:ascii="Symbol" w:hAnsi="Symbol"/>
+                        <w:color w:val="auto"/>
                         <w:sz w:val="20"/>
                       </w:rPr>
                       <w:t></w:t>
                     </w:r>
                     <w:r>
                       <w:rPr>
+                        <w:color w:val="auto"/>
                         <w:sz w:val="20"/>
                       </w:rPr>
                       <w:t>&lt;Nome da Empresa&gt;, 10/30/2019</w:t>
@@ -6306,8 +6121,6 @@
           </w:pict>
         </mc:Fallback>
       </mc:AlternateContent>
-    </w:r>
-    <w:r>
       <mc:AlternateContent>
         <mc:Choice Requires="wps">
           <w:drawing>
@@ -6319,21 +6132,33 @@
               <wp:positionV relativeFrom="page">
                 <wp:posOffset>9187180</wp:posOffset>
               </wp:positionV>
-              <wp:extent cx="479425" cy="166370"/>
+              <wp:extent cx="480060" cy="167005"/>
               <wp:effectExtent l="0" t="0" r="0" b="0"/>
               <wp:wrapNone/>
-              <wp:docPr id="6" name=""/>
+              <wp:docPr id="9" name="Figura4"/>
               <a:graphic xmlns:a="http://schemas.openxmlformats.org/drawingml/2006/main">
                 <a:graphicData uri="http://schemas.microsoft.com/office/word/2010/wordprocessingShape">
                   <wps:wsp>
-                    <wps:cNvSpPr txBox="1"/>
+                    <wps:cNvSpPr/>
                     <wps:spPr>
                       <a:xfrm>
                         <a:off x="0" y="0"/>
-                        <a:ext cx="479425" cy="166370"/>
+                        <a:ext cx="479520" cy="166320"/>
                       </a:xfrm>
-                      <a:prstGeom prst="rect"/>
+                      <a:prstGeom prst="rect">
+                        <a:avLst/>
+                      </a:prstGeom>
+                      <a:noFill/>
+                      <a:ln>
+                        <a:noFill/>
+                      </a:ln>
                     </wps:spPr>
+                    <wps:style>
+                      <a:lnRef idx="0"/>
+                      <a:fillRef idx="0"/>
+                      <a:effectRef idx="0"/>
+                      <a:fontRef idx="minor"/>
+                    </wps:style>
                     <wps:txbx>
                       <w:txbxContent>
                         <w:p>
@@ -6341,16 +6166,21 @@
                             <w:pStyle w:val="Contedodoquadro"/>
                             <w:spacing w:before="11" w:after="0"/>
                             <w:ind w:left="20" w:hanging="0"/>
-                            <w:rPr/>
+                            <w:rPr>
+                              <w:color w:val="auto"/>
+                            </w:rPr>
                           </w:pPr>
                           <w:r>
                             <w:rPr>
+                              <w:color w:val="auto"/>
                               <w:sz w:val="20"/>
                             </w:rPr>
                             <w:t xml:space="preserve">Página </w:t>
                           </w:r>
                           <w:r>
-                            <w:rPr/>
+                            <w:rPr>
+                              <w:color w:val="auto"/>
+                            </w:rPr>
                             <w:fldChar w:fldCharType="begin"/>
                           </w:r>
                           <w:r>
@@ -6372,7 +6202,7 @@
                         </w:p>
                       </w:txbxContent>
                     </wps:txbx>
-                    <wps:bodyPr anchor="t" lIns="0" tIns="0" rIns="0" bIns="0">
+                    <wps:bodyPr lIns="0" rIns="0" tIns="0" bIns="0">
                       <a:noAutofit/>
                     </wps:bodyPr>
                   </wps:wsp>
@@ -6383,24 +6213,32 @@
         </mc:Choice>
         <mc:Fallback>
           <w:pict>
-            <v:rect stroked="f" strokeweight="0pt" style="position:absolute;rotation:0;width:37.75pt;height:13.1pt;mso-wrap-distance-left:9pt;mso-wrap-distance-right:9pt;mso-wrap-distance-top:0pt;mso-wrap-distance-bottom:0pt;margin-top:723.4pt;mso-position-vertical-relative:page;margin-left:402.95pt;mso-position-horizontal-relative:page">
-              <v:textbox inset="0in,0in,0in,0in">
+            <v:rect id="shape_0" ID="Figura4" stroked="f" style="position:absolute;margin-left:402.95pt;margin-top:723.4pt;width:37.7pt;height:13.05pt;mso-position-horizontal-relative:page;mso-position-vertical-relative:page">
+              <w10:wrap type="square"/>
+              <v:fill o:detectmouseclick="t" on="false"/>
+              <v:stroke color="#3465a4" joinstyle="round" endcap="flat"/>
+              <v:textbox>
                 <w:txbxContent>
                   <w:p>
                     <w:pPr>
                       <w:pStyle w:val="Contedodoquadro"/>
                       <w:spacing w:before="11" w:after="0"/>
                       <w:ind w:left="20" w:hanging="0"/>
-                      <w:rPr/>
+                      <w:rPr>
+                        <w:color w:val="auto"/>
+                      </w:rPr>
                     </w:pPr>
                     <w:r>
                       <w:rPr>
+                        <w:color w:val="auto"/>
                         <w:sz w:val="20"/>
                       </w:rPr>
                       <w:t xml:space="preserve">Página </w:t>
                     </w:r>
                     <w:r>
-                      <w:rPr/>
+                      <w:rPr>
+                        <w:color w:val="auto"/>
+                      </w:rPr>
                       <w:fldChar w:fldCharType="begin"/>
                     </w:r>
                     <w:r>
@@ -6492,7 +6330,7 @@
   <w:p>
     <w:pPr>
       <w:pStyle w:val="Corpodetexto"/>
-      <w:spacing w:lineRule="auto" w:line="12" w:before="0" w:after="0"/>
+      <w:spacing w:lineRule="auto" w:line="9" w:before="0" w:after="0"/>
       <w:rPr>
         <w:sz w:val="20"/>
       </w:rPr>
@@ -6501,8 +6339,6 @@
       <w:rPr>
         <w:sz w:val="20"/>
       </w:rPr>
-    </w:r>
-    <w:r>
       <mc:AlternateContent>
         <mc:Choice Requires="wps">
           <w:drawing>
@@ -6514,21 +6350,33 @@
               <wp:positionV relativeFrom="page">
                 <wp:posOffset>457200</wp:posOffset>
               </wp:positionV>
-              <wp:extent cx="5955665" cy="476250"/>
+              <wp:extent cx="5956300" cy="476885"/>
               <wp:effectExtent l="0" t="0" r="0" b="0"/>
               <wp:wrapNone/>
-              <wp:docPr id="3" name=""/>
+              <wp:docPr id="3" name="Figura1"/>
               <a:graphic xmlns:a="http://schemas.openxmlformats.org/drawingml/2006/main">
                 <a:graphicData uri="http://schemas.microsoft.com/office/word/2010/wordprocessingShape">
                   <wps:wsp>
-                    <wps:cNvSpPr txBox="1"/>
+                    <wps:cNvSpPr/>
                     <wps:spPr>
                       <a:xfrm>
                         <a:off x="0" y="0"/>
-                        <a:ext cx="5955665" cy="476250"/>
+                        <a:ext cx="5955840" cy="476280"/>
                       </a:xfrm>
-                      <a:prstGeom prst="rect"/>
+                      <a:prstGeom prst="rect">
+                        <a:avLst/>
+                      </a:prstGeom>
+                      <a:noFill/>
+                      <a:ln>
+                        <a:noFill/>
+                      </a:ln>
                     </wps:spPr>
+                    <wps:style>
+                      <a:lnRef idx="0"/>
+                      <a:fillRef idx="0"/>
+                      <a:effectRef idx="0"/>
+                      <a:fontRef idx="minor"/>
+                    </wps:style>
                     <wps:txbx>
                       <w:txbxContent>
                         <w:tbl>
@@ -6748,15 +6596,19 @@
                           <w:pPr>
                             <w:pStyle w:val="Corpodetexto"/>
                             <w:spacing w:before="0" w:after="0"/>
-                            <w:rPr/>
+                            <w:rPr>
+                              <w:color w:val="auto"/>
+                            </w:rPr>
                           </w:pPr>
                           <w:r>
-                            <w:rPr/>
+                            <w:rPr>
+                              <w:color w:val="auto"/>
+                            </w:rPr>
                           </w:r>
                         </w:p>
                       </w:txbxContent>
                     </wps:txbx>
-                    <wps:bodyPr anchor="t" lIns="0" tIns="0" rIns="0" bIns="0">
+                    <wps:bodyPr lIns="0" rIns="0" tIns="0" bIns="0">
                       <a:noAutofit/>
                     </wps:bodyPr>
                   </wps:wsp>
@@ -6767,8 +6619,11 @@
         </mc:Choice>
         <mc:Fallback>
           <w:pict>
-            <v:rect stroked="f" strokeweight="0pt" style="position:absolute;rotation:0;width:468.95pt;height:37.5pt;mso-wrap-distance-left:9pt;mso-wrap-distance-right:9pt;mso-wrap-distance-top:0pt;mso-wrap-distance-bottom:0pt;margin-top:36pt;mso-position-vertical-relative:page;margin-left:90.1pt;mso-position-horizontal-relative:page">
-              <v:textbox inset="0in,0in,0in,0in">
+            <v:rect id="shape_0" ID="Figura1" stroked="f" style="position:absolute;margin-left:90.1pt;margin-top:36pt;width:468.9pt;height:37.45pt;mso-position-horizontal-relative:page;mso-position-vertical-relative:page">
+              <w10:wrap type="none"/>
+              <v:fill o:detectmouseclick="t" on="false"/>
+              <v:stroke color="#3465a4" joinstyle="round" endcap="flat"/>
+              <v:textbox>
                 <w:txbxContent>
                   <w:tbl>
                     <w:tblPr>
@@ -6987,10 +6842,14 @@
                     <w:pPr>
                       <w:pStyle w:val="Corpodetexto"/>
                       <w:spacing w:before="0" w:after="0"/>
-                      <w:rPr/>
+                      <w:rPr>
+                        <w:color w:val="auto"/>
+                      </w:rPr>
                     </w:pPr>
                     <w:r>
-                      <w:rPr/>
+                      <w:rPr>
+                        <w:color w:val="auto"/>
+                      </w:rPr>
                     </w:r>
                   </w:p>
                 </w:txbxContent>
@@ -7117,6 +6976,7 @@
       </w:pPr>
       <w:rPr>
         <w:rFonts w:ascii="Symbol" w:hAnsi="Symbol" w:cs="Symbol" w:hint="default"/>
+        <w:rFonts w:cs="Symbol"/>
         <w:lang w:val="pt-PT" w:eastAsia="pt-PT" w:bidi="pt-PT"/>
       </w:rPr>
     </w:lvl>
@@ -7130,6 +6990,7 @@
       </w:pPr>
       <w:rPr>
         <w:rFonts w:ascii="Symbol" w:hAnsi="Symbol" w:cs="Symbol" w:hint="default"/>
+        <w:rFonts w:cs="Symbol"/>
         <w:lang w:val="pt-PT" w:eastAsia="pt-PT" w:bidi="pt-PT"/>
       </w:rPr>
     </w:lvl>
@@ -7143,6 +7004,7 @@
       </w:pPr>
       <w:rPr>
         <w:rFonts w:ascii="Symbol" w:hAnsi="Symbol" w:cs="Symbol" w:hint="default"/>
+        <w:rFonts w:cs="Symbol"/>
         <w:lang w:val="pt-PT" w:eastAsia="pt-PT" w:bidi="pt-PT"/>
       </w:rPr>
     </w:lvl>
@@ -7156,6 +7018,7 @@
       </w:pPr>
       <w:rPr>
         <w:rFonts w:ascii="Symbol" w:hAnsi="Symbol" w:cs="Symbol" w:hint="default"/>
+        <w:rFonts w:cs="Symbol"/>
         <w:lang w:val="pt-PT" w:eastAsia="pt-PT" w:bidi="pt-PT"/>
       </w:rPr>
     </w:lvl>
@@ -7169,6 +7032,7 @@
       </w:pPr>
       <w:rPr>
         <w:rFonts w:ascii="Symbol" w:hAnsi="Symbol" w:cs="Symbol" w:hint="default"/>
+        <w:rFonts w:cs="Symbol"/>
         <w:lang w:val="pt-PT" w:eastAsia="pt-PT" w:bidi="pt-PT"/>
       </w:rPr>
     </w:lvl>
@@ -7182,6 +7046,7 @@
       </w:pPr>
       <w:rPr>
         <w:rFonts w:ascii="Symbol" w:hAnsi="Symbol" w:cs="Symbol" w:hint="default"/>
+        <w:rFonts w:cs="Symbol"/>
         <w:lang w:val="pt-PT" w:eastAsia="pt-PT" w:bidi="pt-PT"/>
       </w:rPr>
     </w:lvl>
@@ -7241,6 +7106,7 @@
       </w:pPr>
       <w:rPr>
         <w:rFonts w:ascii="Symbol" w:hAnsi="Symbol" w:cs="Symbol" w:hint="default"/>
+        <w:rFonts w:cs="Symbol"/>
         <w:lang w:val="pt-PT" w:eastAsia="pt-PT" w:bidi="pt-PT"/>
       </w:rPr>
     </w:lvl>
@@ -7254,6 +7120,7 @@
       </w:pPr>
       <w:rPr>
         <w:rFonts w:ascii="Symbol" w:hAnsi="Symbol" w:cs="Symbol" w:hint="default"/>
+        <w:rFonts w:cs="Symbol"/>
         <w:lang w:val="pt-PT" w:eastAsia="pt-PT" w:bidi="pt-PT"/>
       </w:rPr>
     </w:lvl>
@@ -7267,6 +7134,7 @@
       </w:pPr>
       <w:rPr>
         <w:rFonts w:ascii="Symbol" w:hAnsi="Symbol" w:cs="Symbol" w:hint="default"/>
+        <w:rFonts w:cs="Symbol"/>
         <w:lang w:val="pt-PT" w:eastAsia="pt-PT" w:bidi="pt-PT"/>
       </w:rPr>
     </w:lvl>
@@ -7280,6 +7148,7 @@
       </w:pPr>
       <w:rPr>
         <w:rFonts w:ascii="Symbol" w:hAnsi="Symbol" w:cs="Symbol" w:hint="default"/>
+        <w:rFonts w:cs="Symbol"/>
         <w:lang w:val="pt-PT" w:eastAsia="pt-PT" w:bidi="pt-PT"/>
       </w:rPr>
     </w:lvl>
@@ -7293,6 +7162,7 @@
       </w:pPr>
       <w:rPr>
         <w:rFonts w:ascii="Symbol" w:hAnsi="Symbol" w:cs="Symbol" w:hint="default"/>
+        <w:rFonts w:cs="Symbol"/>
         <w:lang w:val="pt-PT" w:eastAsia="pt-PT" w:bidi="pt-PT"/>
       </w:rPr>
     </w:lvl>
@@ -7306,6 +7176,7 @@
       </w:pPr>
       <w:rPr>
         <w:rFonts w:ascii="Symbol" w:hAnsi="Symbol" w:cs="Symbol" w:hint="default"/>
+        <w:rFonts w:cs="Symbol"/>
         <w:lang w:val="pt-PT" w:eastAsia="pt-PT" w:bidi="pt-PT"/>
       </w:rPr>
     </w:lvl>
@@ -7371,6 +7242,7 @@
       </w:pPr>
       <w:rPr>
         <w:rFonts w:ascii="Symbol" w:hAnsi="Symbol" w:cs="Symbol" w:hint="default"/>
+        <w:rFonts w:cs="Symbol"/>
         <w:lang w:val="pt-PT" w:eastAsia="pt-PT" w:bidi="pt-PT"/>
       </w:rPr>
     </w:lvl>
@@ -7384,6 +7256,7 @@
       </w:pPr>
       <w:rPr>
         <w:rFonts w:ascii="Symbol" w:hAnsi="Symbol" w:cs="Symbol" w:hint="default"/>
+        <w:rFonts w:cs="Symbol"/>
         <w:lang w:val="pt-PT" w:eastAsia="pt-PT" w:bidi="pt-PT"/>
       </w:rPr>
     </w:lvl>
@@ -7397,6 +7270,7 @@
       </w:pPr>
       <w:rPr>
         <w:rFonts w:ascii="Symbol" w:hAnsi="Symbol" w:cs="Symbol" w:hint="default"/>
+        <w:rFonts w:cs="Symbol"/>
         <w:lang w:val="pt-PT" w:eastAsia="pt-PT" w:bidi="pt-PT"/>
       </w:rPr>
     </w:lvl>
@@ -7410,6 +7284,7 @@
       </w:pPr>
       <w:rPr>
         <w:rFonts w:ascii="Symbol" w:hAnsi="Symbol" w:cs="Symbol" w:hint="default"/>
+        <w:rFonts w:cs="Symbol"/>
         <w:lang w:val="pt-PT" w:eastAsia="pt-PT" w:bidi="pt-PT"/>
       </w:rPr>
     </w:lvl>
@@ -7423,6 +7298,7 @@
       </w:pPr>
       <w:rPr>
         <w:rFonts w:ascii="Symbol" w:hAnsi="Symbol" w:cs="Symbol" w:hint="default"/>
+        <w:rFonts w:cs="Symbol"/>
         <w:lang w:val="pt-PT" w:eastAsia="pt-PT" w:bidi="pt-PT"/>
       </w:rPr>
     </w:lvl>
@@ -7436,6 +7312,7 @@
       </w:pPr>
       <w:rPr>
         <w:rFonts w:ascii="Symbol" w:hAnsi="Symbol" w:cs="Symbol" w:hint="default"/>
+        <w:rFonts w:cs="Symbol"/>
         <w:lang w:val="pt-PT" w:eastAsia="pt-PT" w:bidi="pt-PT"/>
       </w:rPr>
     </w:lvl>
@@ -7481,6 +7358,7 @@
       </w:pPr>
       <w:rPr>
         <w:rFonts w:ascii="Symbol" w:hAnsi="Symbol" w:cs="Symbol" w:hint="default"/>
+        <w:rFonts w:cs="Symbol"/>
         <w:lang w:val="pt-PT" w:eastAsia="pt-PT" w:bidi="pt-PT"/>
       </w:rPr>
     </w:lvl>
@@ -7494,6 +7372,7 @@
       </w:pPr>
       <w:rPr>
         <w:rFonts w:ascii="Symbol" w:hAnsi="Symbol" w:cs="Symbol" w:hint="default"/>
+        <w:rFonts w:cs="Symbol"/>
         <w:lang w:val="pt-PT" w:eastAsia="pt-PT" w:bidi="pt-PT"/>
       </w:rPr>
     </w:lvl>
@@ -7507,6 +7386,7 @@
       </w:pPr>
       <w:rPr>
         <w:rFonts w:ascii="Symbol" w:hAnsi="Symbol" w:cs="Symbol" w:hint="default"/>
+        <w:rFonts w:cs="Symbol"/>
         <w:lang w:val="pt-PT" w:eastAsia="pt-PT" w:bidi="pt-PT"/>
       </w:rPr>
     </w:lvl>
@@ -7520,6 +7400,7 @@
       </w:pPr>
       <w:rPr>
         <w:rFonts w:ascii="Symbol" w:hAnsi="Symbol" w:cs="Symbol" w:hint="default"/>
+        <w:rFonts w:cs="Symbol"/>
         <w:lang w:val="pt-PT" w:eastAsia="pt-PT" w:bidi="pt-PT"/>
       </w:rPr>
     </w:lvl>
@@ -7533,6 +7414,7 @@
       </w:pPr>
       <w:rPr>
         <w:rFonts w:ascii="Symbol" w:hAnsi="Symbol" w:cs="Symbol" w:hint="default"/>
+        <w:rFonts w:cs="Symbol"/>
         <w:lang w:val="pt-PT" w:eastAsia="pt-PT" w:bidi="pt-PT"/>
       </w:rPr>
     </w:lvl>
@@ -7546,6 +7428,7 @@
       </w:pPr>
       <w:rPr>
         <w:rFonts w:ascii="Symbol" w:hAnsi="Symbol" w:cs="Symbol" w:hint="default"/>
+        <w:rFonts w:cs="Symbol"/>
         <w:lang w:val="pt-PT" w:eastAsia="pt-PT" w:bidi="pt-PT"/>
       </w:rPr>
     </w:lvl>
@@ -7559,6 +7442,7 @@
       </w:pPr>
       <w:rPr>
         <w:rFonts w:ascii="Symbol" w:hAnsi="Symbol" w:cs="Symbol" w:hint="default"/>
+        <w:rFonts w:cs="Symbol"/>
         <w:lang w:val="pt-PT" w:eastAsia="pt-PT" w:bidi="pt-PT"/>
       </w:rPr>
     </w:lvl>
@@ -7679,7 +7563,6 @@
     <w:rPrDefault>
       <w:rPr>
         <w:rFonts w:ascii="Calibri" w:hAnsi="Calibri" w:eastAsia="Calibri" w:cs="" w:asciiTheme="minorHAnsi" w:cstheme="minorBidi" w:eastAsiaTheme="minorHAnsi" w:hAnsiTheme="minorHAnsi"/>
-        <w:sz w:val="22"/>
         <w:szCs w:val="22"/>
         <w:lang w:val="en-US" w:eastAsia="en-US" w:bidi="ar-SA"/>
       </w:rPr>
@@ -8415,6 +8298,319 @@
       <w:lang w:val="pt-PT" w:eastAsia="pt-PT" w:bidi="pt-PT"/>
     </w:rPr>
   </w:style>
+  <w:style w:type="character" w:styleId="ListLabel37">
+    <w:name w:val="ListLabel 37"/>
+    <w:qFormat/>
+    <w:rPr>
+      <w:lang w:val="pt-PT" w:eastAsia="pt-PT" w:bidi="pt-PT"/>
+    </w:rPr>
+  </w:style>
+  <w:style w:type="character" w:styleId="ListLabel38">
+    <w:name w:val="ListLabel 38"/>
+    <w:qFormat/>
+    <w:rPr>
+      <w:rFonts w:eastAsia="Times New Roman" w:cs="Times New Roman"/>
+      <w:w w:val="100"/>
+      <w:sz w:val="24"/>
+      <w:szCs w:val="24"/>
+      <w:lang w:val="pt-PT" w:eastAsia="pt-PT" w:bidi="pt-PT"/>
+    </w:rPr>
+  </w:style>
+  <w:style w:type="character" w:styleId="ListLabel39">
+    <w:name w:val="ListLabel 39"/>
+    <w:qFormat/>
+    <w:rPr>
+      <w:rFonts w:eastAsia="Times New Roman" w:cs="Times New Roman"/>
+      <w:w w:val="100"/>
+      <w:sz w:val="24"/>
+      <w:szCs w:val="24"/>
+      <w:lang w:val="pt-PT" w:eastAsia="pt-PT" w:bidi="pt-PT"/>
+    </w:rPr>
+  </w:style>
+  <w:style w:type="character" w:styleId="ListLabel40">
+    <w:name w:val="ListLabel 40"/>
+    <w:qFormat/>
+    <w:rPr>
+      <w:rFonts w:cs="Symbol"/>
+      <w:lang w:val="pt-PT" w:eastAsia="pt-PT" w:bidi="pt-PT"/>
+    </w:rPr>
+  </w:style>
+  <w:style w:type="character" w:styleId="ListLabel41">
+    <w:name w:val="ListLabel 41"/>
+    <w:qFormat/>
+    <w:rPr>
+      <w:rFonts w:cs="Symbol"/>
+      <w:lang w:val="pt-PT" w:eastAsia="pt-PT" w:bidi="pt-PT"/>
+    </w:rPr>
+  </w:style>
+  <w:style w:type="character" w:styleId="ListLabel42">
+    <w:name w:val="ListLabel 42"/>
+    <w:qFormat/>
+    <w:rPr>
+      <w:rFonts w:cs="Symbol"/>
+      <w:lang w:val="pt-PT" w:eastAsia="pt-PT" w:bidi="pt-PT"/>
+    </w:rPr>
+  </w:style>
+  <w:style w:type="character" w:styleId="ListLabel43">
+    <w:name w:val="ListLabel 43"/>
+    <w:qFormat/>
+    <w:rPr>
+      <w:rFonts w:cs="Symbol"/>
+      <w:lang w:val="pt-PT" w:eastAsia="pt-PT" w:bidi="pt-PT"/>
+    </w:rPr>
+  </w:style>
+  <w:style w:type="character" w:styleId="ListLabel44">
+    <w:name w:val="ListLabel 44"/>
+    <w:qFormat/>
+    <w:rPr>
+      <w:rFonts w:cs="Symbol"/>
+      <w:lang w:val="pt-PT" w:eastAsia="pt-PT" w:bidi="pt-PT"/>
+    </w:rPr>
+  </w:style>
+  <w:style w:type="character" w:styleId="ListLabel45">
+    <w:name w:val="ListLabel 45"/>
+    <w:qFormat/>
+    <w:rPr>
+      <w:rFonts w:cs="Symbol"/>
+      <w:lang w:val="pt-PT" w:eastAsia="pt-PT" w:bidi="pt-PT"/>
+    </w:rPr>
+  </w:style>
+  <w:style w:type="character" w:styleId="ListLabel46">
+    <w:name w:val="ListLabel 46"/>
+    <w:qFormat/>
+    <w:rPr>
+      <w:lang w:val="pt-PT" w:eastAsia="pt-PT" w:bidi="pt-PT"/>
+    </w:rPr>
+  </w:style>
+  <w:style w:type="character" w:styleId="ListLabel47">
+    <w:name w:val="ListLabel 47"/>
+    <w:qFormat/>
+    <w:rPr>
+      <w:rFonts w:eastAsia="Times New Roman" w:cs="Times New Roman"/>
+      <w:w w:val="100"/>
+      <w:sz w:val="24"/>
+      <w:szCs w:val="24"/>
+      <w:lang w:val="pt-PT" w:eastAsia="pt-PT" w:bidi="pt-PT"/>
+    </w:rPr>
+  </w:style>
+  <w:style w:type="character" w:styleId="ListLabel48">
+    <w:name w:val="ListLabel 48"/>
+    <w:qFormat/>
+    <w:rPr>
+      <w:rFonts w:eastAsia="Times New Roman" w:cs="Times New Roman"/>
+      <w:w w:val="100"/>
+      <w:sz w:val="24"/>
+      <w:szCs w:val="24"/>
+      <w:lang w:val="pt-PT" w:eastAsia="pt-PT" w:bidi="pt-PT"/>
+    </w:rPr>
+  </w:style>
+  <w:style w:type="character" w:styleId="ListLabel49">
+    <w:name w:val="ListLabel 49"/>
+    <w:qFormat/>
+    <w:rPr>
+      <w:rFonts w:cs="Symbol"/>
+      <w:lang w:val="pt-PT" w:eastAsia="pt-PT" w:bidi="pt-PT"/>
+    </w:rPr>
+  </w:style>
+  <w:style w:type="character" w:styleId="ListLabel50">
+    <w:name w:val="ListLabel 50"/>
+    <w:qFormat/>
+    <w:rPr>
+      <w:rFonts w:cs="Symbol"/>
+      <w:lang w:val="pt-PT" w:eastAsia="pt-PT" w:bidi="pt-PT"/>
+    </w:rPr>
+  </w:style>
+  <w:style w:type="character" w:styleId="ListLabel51">
+    <w:name w:val="ListLabel 51"/>
+    <w:qFormat/>
+    <w:rPr>
+      <w:rFonts w:cs="Symbol"/>
+      <w:lang w:val="pt-PT" w:eastAsia="pt-PT" w:bidi="pt-PT"/>
+    </w:rPr>
+  </w:style>
+  <w:style w:type="character" w:styleId="ListLabel52">
+    <w:name w:val="ListLabel 52"/>
+    <w:qFormat/>
+    <w:rPr>
+      <w:rFonts w:cs="Symbol"/>
+      <w:lang w:val="pt-PT" w:eastAsia="pt-PT" w:bidi="pt-PT"/>
+    </w:rPr>
+  </w:style>
+  <w:style w:type="character" w:styleId="ListLabel53">
+    <w:name w:val="ListLabel 53"/>
+    <w:qFormat/>
+    <w:rPr>
+      <w:rFonts w:cs="Symbol"/>
+      <w:lang w:val="pt-PT" w:eastAsia="pt-PT" w:bidi="pt-PT"/>
+    </w:rPr>
+  </w:style>
+  <w:style w:type="character" w:styleId="ListLabel54">
+    <w:name w:val="ListLabel 54"/>
+    <w:qFormat/>
+    <w:rPr>
+      <w:rFonts w:cs="Symbol"/>
+      <w:lang w:val="pt-PT" w:eastAsia="pt-PT" w:bidi="pt-PT"/>
+    </w:rPr>
+  </w:style>
+  <w:style w:type="character" w:styleId="ListLabel55">
+    <w:name w:val="ListLabel 55"/>
+    <w:qFormat/>
+    <w:rPr>
+      <w:rFonts w:eastAsia="Cambria" w:cs="Cambria"/>
+      <w:b/>
+      <w:bCs/>
+      <w:w w:val="100"/>
+      <w:sz w:val="28"/>
+      <w:szCs w:val="28"/>
+      <w:lang w:val="pt-PT" w:eastAsia="pt-PT" w:bidi="pt-PT"/>
+    </w:rPr>
+  </w:style>
+  <w:style w:type="character" w:styleId="ListLabel56">
+    <w:name w:val="ListLabel 56"/>
+    <w:qFormat/>
+    <w:rPr>
+      <w:w w:val="100"/>
+      <w:sz w:val="24"/>
+      <w:lang w:val="pt-PT" w:eastAsia="pt-PT" w:bidi="pt-PT"/>
+    </w:rPr>
+  </w:style>
+  <w:style w:type="character" w:styleId="ListLabel57">
+    <w:name w:val="ListLabel 57"/>
+    <w:qFormat/>
+    <w:rPr>
+      <w:rFonts w:eastAsia="Cambria" w:cs="Cambria"/>
+      <w:b/>
+      <w:bCs/>
+      <w:w w:val="100"/>
+      <w:sz w:val="24"/>
+      <w:szCs w:val="24"/>
+      <w:lang w:val="pt-PT" w:eastAsia="pt-PT" w:bidi="pt-PT"/>
+    </w:rPr>
+  </w:style>
+  <w:style w:type="character" w:styleId="ListLabel58">
+    <w:name w:val="ListLabel 58"/>
+    <w:qFormat/>
+    <w:rPr>
+      <w:rFonts w:cs="Symbol"/>
+      <w:lang w:val="pt-PT" w:eastAsia="pt-PT" w:bidi="pt-PT"/>
+    </w:rPr>
+  </w:style>
+  <w:style w:type="character" w:styleId="ListLabel59">
+    <w:name w:val="ListLabel 59"/>
+    <w:qFormat/>
+    <w:rPr>
+      <w:rFonts w:cs="Symbol"/>
+      <w:lang w:val="pt-PT" w:eastAsia="pt-PT" w:bidi="pt-PT"/>
+    </w:rPr>
+  </w:style>
+  <w:style w:type="character" w:styleId="ListLabel60">
+    <w:name w:val="ListLabel 60"/>
+    <w:qFormat/>
+    <w:rPr>
+      <w:rFonts w:cs="Symbol"/>
+      <w:lang w:val="pt-PT" w:eastAsia="pt-PT" w:bidi="pt-PT"/>
+    </w:rPr>
+  </w:style>
+  <w:style w:type="character" w:styleId="ListLabel61">
+    <w:name w:val="ListLabel 61"/>
+    <w:qFormat/>
+    <w:rPr>
+      <w:rFonts w:cs="Symbol"/>
+      <w:lang w:val="pt-PT" w:eastAsia="pt-PT" w:bidi="pt-PT"/>
+    </w:rPr>
+  </w:style>
+  <w:style w:type="character" w:styleId="ListLabel62">
+    <w:name w:val="ListLabel 62"/>
+    <w:qFormat/>
+    <w:rPr>
+      <w:rFonts w:cs="Symbol"/>
+      <w:lang w:val="pt-PT" w:eastAsia="pt-PT" w:bidi="pt-PT"/>
+    </w:rPr>
+  </w:style>
+  <w:style w:type="character" w:styleId="ListLabel63">
+    <w:name w:val="ListLabel 63"/>
+    <w:qFormat/>
+    <w:rPr>
+      <w:rFonts w:cs="Symbol"/>
+      <w:lang w:val="pt-PT" w:eastAsia="pt-PT" w:bidi="pt-PT"/>
+    </w:rPr>
+  </w:style>
+  <w:style w:type="character" w:styleId="ListLabel64">
+    <w:name w:val="ListLabel 64"/>
+    <w:qFormat/>
+    <w:rPr>
+      <w:lang w:val="pt-PT" w:eastAsia="pt-PT" w:bidi="pt-PT"/>
+    </w:rPr>
+  </w:style>
+  <w:style w:type="character" w:styleId="ListLabel65">
+    <w:name w:val="ListLabel 65"/>
+    <w:qFormat/>
+    <w:rPr>
+      <w:rFonts w:eastAsia="Cambria" w:cs="Cambria"/>
+      <w:b/>
+      <w:bCs/>
+      <w:w w:val="100"/>
+      <w:sz w:val="24"/>
+      <w:szCs w:val="24"/>
+      <w:lang w:val="pt-PT" w:eastAsia="pt-PT" w:bidi="pt-PT"/>
+    </w:rPr>
+  </w:style>
+  <w:style w:type="character" w:styleId="ListLabel66">
+    <w:name w:val="ListLabel 66"/>
+    <w:qFormat/>
+    <w:rPr>
+      <w:rFonts w:cs="Symbol"/>
+      <w:lang w:val="pt-PT" w:eastAsia="pt-PT" w:bidi="pt-PT"/>
+    </w:rPr>
+  </w:style>
+  <w:style w:type="character" w:styleId="ListLabel67">
+    <w:name w:val="ListLabel 67"/>
+    <w:qFormat/>
+    <w:rPr>
+      <w:rFonts w:cs="Symbol"/>
+      <w:lang w:val="pt-PT" w:eastAsia="pt-PT" w:bidi="pt-PT"/>
+    </w:rPr>
+  </w:style>
+  <w:style w:type="character" w:styleId="ListLabel68">
+    <w:name w:val="ListLabel 68"/>
+    <w:qFormat/>
+    <w:rPr>
+      <w:rFonts w:cs="Symbol"/>
+      <w:lang w:val="pt-PT" w:eastAsia="pt-PT" w:bidi="pt-PT"/>
+    </w:rPr>
+  </w:style>
+  <w:style w:type="character" w:styleId="ListLabel69">
+    <w:name w:val="ListLabel 69"/>
+    <w:qFormat/>
+    <w:rPr>
+      <w:rFonts w:cs="Symbol"/>
+      <w:lang w:val="pt-PT" w:eastAsia="pt-PT" w:bidi="pt-PT"/>
+    </w:rPr>
+  </w:style>
+  <w:style w:type="character" w:styleId="ListLabel70">
+    <w:name w:val="ListLabel 70"/>
+    <w:qFormat/>
+    <w:rPr>
+      <w:rFonts w:cs="Symbol"/>
+      <w:lang w:val="pt-PT" w:eastAsia="pt-PT" w:bidi="pt-PT"/>
+    </w:rPr>
+  </w:style>
+  <w:style w:type="character" w:styleId="ListLabel71">
+    <w:name w:val="ListLabel 71"/>
+    <w:qFormat/>
+    <w:rPr>
+      <w:rFonts w:cs="Symbol"/>
+      <w:lang w:val="pt-PT" w:eastAsia="pt-PT" w:bidi="pt-PT"/>
+    </w:rPr>
+  </w:style>
+  <w:style w:type="character" w:styleId="ListLabel72">
+    <w:name w:val="ListLabel 72"/>
+    <w:qFormat/>
+    <w:rPr>
+      <w:rFonts w:cs="Symbol"/>
+      <w:lang w:val="pt-PT" w:eastAsia="pt-PT" w:bidi="pt-PT"/>
+    </w:rPr>
+  </w:style>
   <w:style w:type="paragraph" w:styleId="Ttulo">
     <w:name w:val="Título"/>
     <w:basedOn w:val="Normal"/>

</xml_diff>

<commit_message>
Ajuste no UC e adição do diagrama de classe
</commit_message>
<xml_diff>
--- a/Documentação/templateAPS.docx
+++ b/Documentação/templateAPS.docx
@@ -74,7 +74,7 @@
           </mc:Choice>
           <mc:Fallback>
             <w:pict>
-              <v:group w14:anchorId="10C053E1" id="Agrupar 1" o:spid="_x0000_s1026" style="width:468.1pt;height:.1pt;mso-position-horizontal-relative:char;mso-position-vertical-relative:line" coordsize="0,0" o:gfxdata="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">
+              <v:group w14:anchorId="55CEBF88" id="Agrupar 1" o:spid="_x0000_s1026" style="width:468.1pt;height:.1pt;mso-position-horizontal-relative:char;mso-position-vertical-relative:line" coordsize="0,0" o:gfxdata="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">
                 <v:line id="Conector reto 2" o:spid="_x0000_s1027" style="position:absolute;visibility:visible;mso-wrap-style:square" from="0,0" to="5944320,720" o:connectortype="straight" o:gfxdata="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"/>
                 <w10:anchorlock/>
               </v:group>
@@ -195,7 +195,7 @@
           </mc:Choice>
           <mc:Fallback>
             <w:pict>
-              <v:group w14:anchorId="67E058F3" id="Agrupar 3" o:spid="_x0000_s1026" style="width:468.1pt;height:.1pt;mso-position-horizontal-relative:char;mso-position-vertical-relative:line" coordsize="0,0" o:gfxdata="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">
+              <v:group w14:anchorId="56D487F5" id="Agrupar 3" o:spid="_x0000_s1026" style="width:468.1pt;height:.1pt;mso-position-horizontal-relative:char;mso-position-vertical-relative:line" coordsize="0,0" o:gfxdata="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">
                 <v:line id="Conector reto 4" o:spid="_x0000_s1027" style="position:absolute;visibility:visible;mso-wrap-style:square" from="0,0" to="5944320,720" o:connectortype="straight" o:gfxdata="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"/>
                 <w10:anchorlock/>
               </v:group>
@@ -6289,25 +6289,16 @@
           <w:tab w:val="left" w:pos="829"/>
           <w:tab w:val="left" w:pos="830"/>
         </w:tabs>
-        <w:sectPr>
-          <w:headerReference w:type="default" r:id="rId12"/>
-          <w:footerReference w:type="default" r:id="rId13"/>
-          <w:pgSz w:w="12240" w:h="15840"/>
-          <w:pgMar w:top="1460" w:right="940" w:bottom="1360" w:left="1580" w:header="728" w:footer="1161" w:gutter="0"/>
-          <w:cols w:space="720"/>
-          <w:formProt w:val="0"/>
-          <w:docGrid w:linePitch="100" w:charSpace="4096"/>
-        </w:sectPr>
       </w:pPr>
       <w:r>
         <w:rPr>
           <w:noProof/>
         </w:rPr>
         <w:drawing>
-          <wp:inline distT="0" distB="0" distL="0" distR="0" wp14:anchorId="2DD903F3" wp14:editId="10E4FD7E">
-            <wp:extent cx="6172200" cy="3289300"/>
+          <wp:inline distT="0" distB="0" distL="0" distR="0" wp14:anchorId="0570602D" wp14:editId="47A750CE">
+            <wp:extent cx="6172200" cy="3062378"/>
             <wp:effectExtent l="0" t="0" r="0" b="0"/>
-            <wp:docPr id="9" name="Imagem 9"/>
+            <wp:docPr id="13" name="Imagem 13"/>
             <wp:cNvGraphicFramePr>
               <a:graphicFrameLocks xmlns:a="http://schemas.openxmlformats.org/drawingml/2006/main" noChangeAspect="1"/>
             </wp:cNvGraphicFramePr>
@@ -6315,11 +6306,11 @@
               <a:graphicData uri="http://schemas.openxmlformats.org/drawingml/2006/picture">
                 <pic:pic xmlns:pic="http://schemas.openxmlformats.org/drawingml/2006/picture">
                   <pic:nvPicPr>
-                    <pic:cNvPr id="9" name="Diagrama de Classe.jpeg"/>
+                    <pic:cNvPr id="13" name="Diagrama de Classe.png"/>
                     <pic:cNvPicPr/>
                   </pic:nvPicPr>
                   <pic:blipFill>
-                    <a:blip r:embed="rId14">
+                    <a:blip r:embed="rId12">
                       <a:extLst>
                         <a:ext uri="{28A0092B-C50C-407E-A947-70E740481C1C}">
                           <a14:useLocalDpi xmlns:a14="http://schemas.microsoft.com/office/drawing/2010/main" val="0"/>
@@ -6333,7 +6324,7 @@
                   <pic:spPr>
                     <a:xfrm>
                       <a:off x="0" y="0"/>
-                      <a:ext cx="6172200" cy="3289300"/>
+                      <a:ext cx="6175669" cy="3064099"/>
                     </a:xfrm>
                     <a:prstGeom prst="rect">
                       <a:avLst/>
@@ -6345,28 +6336,79 @@
           </wp:inline>
         </w:drawing>
       </w:r>
-      <w:bookmarkStart w:id="0" w:name="_GoBack"/>
-      <w:bookmarkEnd w:id="0"/>
-    </w:p>
-    <w:p>
-      <w:pPr>
-        <w:pStyle w:val="Corpodetexto"/>
-        <w:spacing w:before="1"/>
-        <w:rPr>
-          <w:rFonts w:ascii="Cambria" w:hAnsi="Cambria"/>
-          <w:b/>
-          <w:sz w:val="26"/>
-        </w:rPr>
-      </w:pPr>
-    </w:p>
-    <w:p>
-      <w:pPr>
-        <w:pStyle w:val="Corpodetexto"/>
-        <w:spacing w:before="90"/>
-        <w:ind w:left="121" w:firstLine="709"/>
-      </w:pPr>
-      <w:r>
-        <w:t>[Colocar diagrama de classes (com legenda para a figura) e fazer ao menos um parágrafo com uma breve descrição do diagrama (a descrição pode vir acima ou abaixo da figura).]</w:t>
+    </w:p>
+    <w:p>
+      <w:pPr>
+        <w:pStyle w:val="Ttulo2"/>
+        <w:tabs>
+          <w:tab w:val="left" w:pos="829"/>
+          <w:tab w:val="left" w:pos="830"/>
+        </w:tabs>
+      </w:pPr>
+    </w:p>
+    <w:p>
+      <w:pPr>
+        <w:pStyle w:val="Ttulo2"/>
+        <w:tabs>
+          <w:tab w:val="left" w:pos="829"/>
+          <w:tab w:val="left" w:pos="830"/>
+        </w:tabs>
+        <w:rPr>
+          <w:b w:val="0"/>
+          <w:bCs w:val="0"/>
+        </w:rPr>
+        <w:sectPr>
+          <w:headerReference w:type="default" r:id="rId13"/>
+          <w:footerReference w:type="default" r:id="rId14"/>
+          <w:pgSz w:w="12240" w:h="15840"/>
+          <w:pgMar w:top="1460" w:right="940" w:bottom="1360" w:left="1580" w:header="728" w:footer="1161" w:gutter="0"/>
+          <w:cols w:space="720"/>
+          <w:formProt w:val="0"/>
+          <w:docGrid w:linePitch="100" w:charSpace="4096"/>
+        </w:sectPr>
+      </w:pPr>
+      <w:r>
+        <w:rPr>
+          <w:b w:val="0"/>
+          <w:bCs w:val="0"/>
+        </w:rPr>
+        <w:tab/>
+      </w:r>
+      <w:r>
+        <w:rPr>
+          <w:b w:val="0"/>
+          <w:bCs w:val="0"/>
+        </w:rPr>
+        <w:t>O seguinte diagrama representa as funcionalidades do sistemas, no qual usuario pode ser</w:t>
+      </w:r>
+      <w:r>
+        <w:rPr>
+          <w:b w:val="0"/>
+          <w:bCs w:val="0"/>
+        </w:rPr>
+        <w:t xml:space="preserve"> </w:t>
+      </w:r>
+      <w:r>
+        <w:rPr>
+          <w:b w:val="0"/>
+          <w:bCs w:val="0"/>
+        </w:rPr>
+        <w:t>tanto aluno como professor e ambos podem realizar reservar, mas reserva só existe se</w:t>
+      </w:r>
+      <w:r>
+        <w:rPr>
+          <w:b w:val="0"/>
+          <w:bCs w:val="0"/>
+        </w:rPr>
+        <w:t xml:space="preserve"> existir usuarios. Pode ser reservado espaço(Sala e Laboratório), DataShow e Ambiente(Piscina, Auditório, Ginásio e Campo de Futebol, mas para eles existirem o sistema precisa necessariamente de um Administrador que fica responsavel por </w:t>
+      </w:r>
+      <w:r>
+        <w:rPr>
+          <w:b w:val="0"/>
+          <w:bCs w:val="0"/>
+        </w:rPr>
+        <w:lastRenderedPageBreak/>
+        <w:t>cadastra-los e por último não se pode existir usuario sem ter um Administrador, pois isso implica que não há ninguém para cadastrar eapaço, ambiente e datashow, logo não haverá reservas.</w:t>
       </w:r>
     </w:p>
     <w:p>
@@ -6396,11 +6438,66 @@
     </w:p>
     <w:p>
       <w:pPr>
+        <w:pStyle w:val="Ttulo2"/>
+        <w:tabs>
+          <w:tab w:val="left" w:pos="829"/>
+          <w:tab w:val="left" w:pos="830"/>
+        </w:tabs>
+      </w:pPr>
+      <w:r>
+        <w:rPr>
+          <w:noProof/>
+        </w:rPr>
+        <w:drawing>
+          <wp:inline distT="0" distB="0" distL="0" distR="0" wp14:anchorId="542ECBAA" wp14:editId="5ED5917E">
+            <wp:extent cx="6172200" cy="2807335"/>
+            <wp:effectExtent l="0" t="0" r="0" b="0"/>
+            <wp:docPr id="12" name="Imagem 12"/>
+            <wp:cNvGraphicFramePr>
+              <a:graphicFrameLocks xmlns:a="http://schemas.openxmlformats.org/drawingml/2006/main" noChangeAspect="1"/>
+            </wp:cNvGraphicFramePr>
+            <a:graphic xmlns:a="http://schemas.openxmlformats.org/drawingml/2006/main">
+              <a:graphicData uri="http://schemas.openxmlformats.org/drawingml/2006/picture">
+                <pic:pic xmlns:pic="http://schemas.openxmlformats.org/drawingml/2006/picture">
+                  <pic:nvPicPr>
+                    <pic:cNvPr id="12" name="Diagrama de Objeto.png"/>
+                    <pic:cNvPicPr/>
+                  </pic:nvPicPr>
+                  <pic:blipFill>
+                    <a:blip r:embed="rId15">
+                      <a:extLst>
+                        <a:ext uri="{28A0092B-C50C-407E-A947-70E740481C1C}">
+                          <a14:useLocalDpi xmlns:a14="http://schemas.microsoft.com/office/drawing/2010/main" val="0"/>
+                        </a:ext>
+                      </a:extLst>
+                    </a:blip>
+                    <a:stretch>
+                      <a:fillRect/>
+                    </a:stretch>
+                  </pic:blipFill>
+                  <pic:spPr>
+                    <a:xfrm>
+                      <a:off x="0" y="0"/>
+                      <a:ext cx="6172200" cy="2807335"/>
+                    </a:xfrm>
+                    <a:prstGeom prst="rect">
+                      <a:avLst/>
+                    </a:prstGeom>
+                  </pic:spPr>
+                </pic:pic>
+              </a:graphicData>
+            </a:graphic>
+          </wp:inline>
+        </w:drawing>
+      </w:r>
+    </w:p>
+    <w:p>
+      <w:pPr>
         <w:pStyle w:val="Corpodetexto"/>
-        <w:ind w:left="121" w:firstLine="709"/>
-      </w:pPr>
-      <w:r>
-        <w:t>[Colocar diagrama de objetos (com legenda para a figura) e fazer ao menos um parágrafo com uma breve descrição do diagrama (a descrição pode vir acima ou abaixo da figura).]</w:t>
+        <w:ind w:left="720"/>
+      </w:pPr>
+      <w:r>
+        <w:t>O seguinte diagrama é uma represetação do de classe só que com objetos para similar como os dados seriam inseridos.</w:t>
       </w:r>
     </w:p>
     <w:p>
@@ -6461,6 +6558,8 @@
       <w:r>
         <w:t>Diagrama de Estados</w:t>
       </w:r>
+      <w:bookmarkStart w:id="0" w:name="_GoBack"/>
+      <w:bookmarkEnd w:id="0"/>
     </w:p>
     <w:p>
       <w:pPr>
@@ -6506,8 +6605,8 @@
       </w:r>
     </w:p>
     <w:sectPr>
-      <w:headerReference w:type="default" r:id="rId15"/>
-      <w:footerReference w:type="default" r:id="rId16"/>
+      <w:headerReference w:type="default" r:id="rId16"/>
+      <w:footerReference w:type="default" r:id="rId17"/>
       <w:pgSz w:w="12240" w:h="15840"/>
       <w:pgMar w:top="1460" w:right="940" w:bottom="1360" w:left="1580" w:header="728" w:footer="1161" w:gutter="0"/>
       <w:cols w:space="720"/>

</xml_diff>